<commit_message>
Fin de la práctica
</commit_message>
<xml_diff>
--- a/Practica2/Informe.docx
+++ b/Practica2/Informe.docx
@@ -127,17 +127,7 @@
           <w:sz w:val="80"/>
           <w:szCs w:val="80"/>
         </w:rPr>
-        <w:t>Practice</w:t>
-      </w:r>
-      <w:r>
-        <w:rPr>
-          <w:rFonts w:ascii="Didot" w:eastAsia="Hiragino Mincho Pro W3" w:hAnsi="Didot" w:cs="Didot"/>
-          <w:b/>
-          <w:bCs/>
-          <w:sz w:val="80"/>
-          <w:szCs w:val="80"/>
-        </w:rPr>
-        <w:t xml:space="preserve"> 2 </w:t>
+        <w:t xml:space="preserve">Practice 2 </w:t>
       </w:r>
       <w:r>
         <w:rPr>
@@ -792,369 +782,90 @@
     <w:p>
       <w:pPr>
         <w:rPr>
+          <w:lang w:val="es-ES"/>
+        </w:rPr>
+      </w:pPr>
+      <w:r>
+        <w:rPr>
+          <w:lang w:val="es-ES"/>
+        </w:rPr>
+        <w:t>Esta es la segunda práctica de la asignatura. Es una continuación de la primera.</w:t>
+      </w:r>
+    </w:p>
+    <w:p>
+      <w:pPr>
+        <w:rPr>
+          <w:lang w:val="es-ES"/>
+        </w:rPr>
+      </w:pPr>
+      <w:r>
+        <w:rPr>
+          <w:lang w:val="es-ES"/>
+        </w:rPr>
+        <w:t>Se trata de extender la estructura de la primera práctica utilizando los contenidos del segundo tema.</w:t>
+      </w:r>
+    </w:p>
+    <w:p>
+      <w:pPr>
+        <w:pStyle w:val="Heading3"/>
+        <w:rPr>
+          <w:lang w:val="es-ES"/>
+        </w:rPr>
+      </w:pPr>
+      <w:r>
+        <w:rPr>
+          <w:lang w:val="es-ES"/>
+        </w:rPr>
+        <w:t xml:space="preserve">Objetivo: </w:t>
+      </w:r>
+    </w:p>
+    <w:p>
+      <w:pPr>
+        <w:rPr>
+          <w:lang w:val="es-ES"/>
+        </w:rPr>
+      </w:pPr>
+      <w:r>
+        <w:rPr>
+          <w:lang w:val="es-ES"/>
+        </w:rPr>
+        <w:t>Representar la arquitectura de software de la Práctica 1 mediante un diagrama de clases UML, también se deben crear las historias de usuario y escalar esta arquitectura para añadir las nuevas funcionalidades en el diagrama UML y en el código de C#.</w:t>
+      </w:r>
+    </w:p>
+    <w:p>
+      <w:pPr>
+        <w:pStyle w:val="Heading3"/>
+        <w:rPr>
+          <w:lang w:val="es-ES"/>
+        </w:rPr>
+      </w:pPr>
+      <w:r>
+        <w:rPr>
+          <w:lang w:val="es-ES"/>
+        </w:rPr>
+        <w:t xml:space="preserve">Descripción: </w:t>
+      </w:r>
+    </w:p>
+    <w:p>
+      <w:pPr>
+        <w:rPr>
+          <w:lang w:val="es-ES"/>
+        </w:rPr>
+      </w:pPr>
+      <w:r>
+        <w:rPr>
+          <w:lang w:val="es-ES"/>
+        </w:rPr>
+        <w:t>Para unificar las diferentes arquitecturas desarrolladas por los alumnos en la Práctica 1, se va a partir de la solución proporcionada por el profesor. También será necesario añadir nuevas clases en el diagrama UML para cumplir con los nuevos requisitos. Posteriormente implementar la nueva arquitectura al código de C# con un criterio crítico sobre la implementación.</w:t>
+      </w:r>
+    </w:p>
+    <w:p>
+      <w:pPr>
+        <w:rPr>
           <w:rFonts w:ascii="Garamond" w:hAnsi="Garamond"/>
           <w:lang w:val="es-ES"/>
         </w:rPr>
       </w:pPr>
-      <w:r>
-        <w:rPr>
-          <w:noProof/>
-          <w:lang w:val="es-ES"/>
-        </w:rPr>
-        <mc:AlternateContent>
-          <mc:Choice Requires="wps">
-            <w:drawing>
-              <wp:anchor distT="0" distB="0" distL="114300" distR="114300" simplePos="0" relativeHeight="251658241" behindDoc="0" locked="0" layoutInCell="1" allowOverlap="1" wp14:anchorId="6B9609AC" wp14:editId="3816DC69">
-                <wp:simplePos x="0" y="0"/>
-                <wp:positionH relativeFrom="column">
-                  <wp:posOffset>182640</wp:posOffset>
-                </wp:positionH>
-                <wp:positionV relativeFrom="paragraph">
-                  <wp:posOffset>97155</wp:posOffset>
-                </wp:positionV>
-                <wp:extent cx="6206247" cy="2268000"/>
-                <wp:effectExtent l="0" t="0" r="17145" b="18415"/>
-                <wp:wrapNone/>
-                <wp:docPr id="1818529351" name="Text Box 4"/>
-                <wp:cNvGraphicFramePr/>
-                <a:graphic xmlns:a="http://schemas.openxmlformats.org/drawingml/2006/main">
-                  <a:graphicData uri="http://schemas.microsoft.com/office/word/2010/wordprocessingShape">
-                    <wps:wsp>
-                      <wps:cNvSpPr txBox="1"/>
-                      <wps:spPr>
-                        <a:xfrm>
-                          <a:off x="0" y="0"/>
-                          <a:ext cx="6206247" cy="2268000"/>
-                        </a:xfrm>
-                        <a:prstGeom prst="rect">
-                          <a:avLst/>
-                        </a:prstGeom>
-                        <a:solidFill>
-                          <a:schemeClr val="accent6">
-                            <a:lumMod val="20000"/>
-                            <a:lumOff val="80000"/>
-                          </a:schemeClr>
-                        </a:solidFill>
-                        <a:ln w="9525">
-                          <a:solidFill>
-                            <a:schemeClr val="tx1"/>
-                          </a:solidFill>
-                        </a:ln>
-                      </wps:spPr>
-                      <wps:txbx>
-                        <w:txbxContent>
-                          <w:p>
-                            <w:pPr>
-                              <w:rPr>
-                                <w:rFonts w:ascii="Garamond" w:hAnsi="Garamond"/>
-                                <w:lang w:val="es-ES"/>
-                              </w:rPr>
-                            </w:pPr>
-                            <w:r>
-                              <w:rPr>
-                                <w:rFonts w:ascii="Garamond" w:hAnsi="Garamond"/>
-                                <w:lang w:val="es-ES"/>
-                              </w:rPr>
-                              <w:t>La introducción debe proporcionar un contexto general del problema que se está resolviendo, su relevancia, y los objetivos específicos de la práctica. Incluir, en un breve párrafo:</w:t>
-                            </w:r>
-                          </w:p>
-                          <w:p>
-                            <w:pPr>
-                              <w:rPr>
-                                <w:rFonts w:ascii="Garamond" w:hAnsi="Garamond"/>
-                                <w:lang w:val="es-ES"/>
-                              </w:rPr>
-                            </w:pPr>
-                          </w:p>
-                          <w:p>
-                            <w:pPr>
-                              <w:numPr>
-                                <w:ilvl w:val="0"/>
-                                <w:numId w:val="2"/>
-                              </w:numPr>
-                              <w:rPr>
-                                <w:rFonts w:ascii="Garamond" w:hAnsi="Garamond"/>
-                                <w:lang w:val="es-ES"/>
-                              </w:rPr>
-                            </w:pPr>
-                            <w:r>
-                              <w:rPr>
-                                <w:rFonts w:ascii="Garamond" w:hAnsi="Garamond"/>
-                                <w:b/>
-                                <w:lang w:val="es-ES"/>
-                              </w:rPr>
-                              <w:t>Contexto</w:t>
-                            </w:r>
-                            <w:r>
-                              <w:rPr>
-                                <w:rFonts w:ascii="Garamond" w:hAnsi="Garamond"/>
-                                <w:lang w:val="es-ES"/>
-                              </w:rPr>
-                              <w:t xml:space="preserve">: Explica brevemente el ámbito en el que se desarrolla la práctica. </w:t>
-                            </w:r>
-                          </w:p>
-                          <w:p>
-                            <w:pPr>
-                              <w:numPr>
-                                <w:ilvl w:val="0"/>
-                                <w:numId w:val="2"/>
-                              </w:numPr>
-                              <w:rPr>
-                                <w:rFonts w:ascii="Garamond" w:hAnsi="Garamond"/>
-                                <w:lang w:val="es-ES"/>
-                              </w:rPr>
-                            </w:pPr>
-                            <w:r>
-                              <w:rPr>
-                                <w:rFonts w:ascii="Garamond" w:hAnsi="Garamond"/>
-                                <w:b/>
-                                <w:lang w:val="es-ES"/>
-                              </w:rPr>
-                              <w:t>Descripción del problema</w:t>
-                            </w:r>
-                            <w:r>
-                              <w:rPr>
-                                <w:rFonts w:ascii="Garamond" w:hAnsi="Garamond"/>
-                                <w:lang w:val="es-ES"/>
-                              </w:rPr>
-                              <w:t xml:space="preserve">: Introduce de manera clara y concisa el problema que estás resolviendo en la práctica. </w:t>
-                            </w:r>
-                          </w:p>
-                          <w:p>
-                            <w:pPr>
-                              <w:numPr>
-                                <w:ilvl w:val="0"/>
-                                <w:numId w:val="2"/>
-                              </w:numPr>
-                              <w:rPr>
-                                <w:rFonts w:ascii="Garamond" w:hAnsi="Garamond"/>
-                                <w:lang w:val="es-ES"/>
-                              </w:rPr>
-                            </w:pPr>
-                            <w:r>
-                              <w:rPr>
-                                <w:rFonts w:ascii="Garamond" w:hAnsi="Garamond"/>
-                                <w:b/>
-                                <w:lang w:val="es-ES"/>
-                              </w:rPr>
-                              <w:t>Objetivos</w:t>
-                            </w:r>
-                            <w:r>
-                              <w:rPr>
-                                <w:rFonts w:ascii="Garamond" w:hAnsi="Garamond"/>
-                                <w:lang w:val="es-ES"/>
-                              </w:rPr>
-                              <w:t>: Especifica los objetivos principales de la práctica, por ejemplo:</w:t>
-                            </w:r>
-                          </w:p>
-                          <w:p>
-                            <w:pPr>
-                              <w:numPr>
-                                <w:ilvl w:val="0"/>
-                                <w:numId w:val="2"/>
-                              </w:numPr>
-                              <w:rPr>
-                                <w:rFonts w:ascii="Garamond" w:hAnsi="Garamond"/>
-                                <w:lang w:val="es-ES"/>
-                              </w:rPr>
-                            </w:pPr>
-                            <w:r>
-                              <w:rPr>
-                                <w:rFonts w:ascii="Garamond" w:hAnsi="Garamond"/>
-                                <w:b/>
-                                <w:lang w:val="es-ES"/>
-                              </w:rPr>
-                              <w:t>Justificación</w:t>
-                            </w:r>
-                            <w:r>
-                              <w:rPr>
-                                <w:rFonts w:ascii="Garamond" w:hAnsi="Garamond"/>
-                                <w:lang w:val="es-ES"/>
-                              </w:rPr>
-                              <w:t>: Explica por qué es relevante abordar este tipo de problema.</w:t>
-                            </w:r>
-                          </w:p>
-                          <w:p>
-                            <w:pPr>
-                              <w:rPr>
-                                <w:lang w:val="es-ES"/>
-                              </w:rPr>
-                            </w:pPr>
-                          </w:p>
-                        </w:txbxContent>
-                      </wps:txbx>
-                      <wps:bodyPr rot="0" spcFirstLastPara="0" vertOverflow="overflow" horzOverflow="overflow" vert="horz" wrap="square" lIns="91440" tIns="45720" rIns="91440" bIns="45720" numCol="1" spcCol="0" rtlCol="0" fromWordArt="0" anchor="ctr" anchorCtr="0" forceAA="0" compatLnSpc="1">
-                        <a:prstTxWarp prst="textNoShape">
-                          <a:avLst/>
-                        </a:prstTxWarp>
-                        <a:noAutofit/>
-                      </wps:bodyPr>
-                    </wps:wsp>
-                  </a:graphicData>
-                </a:graphic>
-                <wp14:sizeRelH relativeFrom="margin">
-                  <wp14:pctWidth>0</wp14:pctWidth>
-                </wp14:sizeRelH>
-                <wp14:sizeRelV relativeFrom="margin">
-                  <wp14:pctHeight>0</wp14:pctHeight>
-                </wp14:sizeRelV>
-              </wp:anchor>
-            </w:drawing>
-          </mc:Choice>
-          <mc:Fallback>
-            <w:pict>
-              <v:shapetype w14:anchorId="6B9609AC" id="_x0000_t202" coordsize="21600,21600" o:spt="202" path="m,l,21600r21600,l21600,xe">
-                <v:stroke joinstyle="miter"/>
-                <v:path gradientshapeok="t" o:connecttype="rect"/>
-              </v:shapetype>
-              <v:shape id="Text Box 4" o:spid="_x0000_s1026" type="#_x0000_t202" style="position:absolute;margin-left:14.4pt;margin-top:7.65pt;width:488.7pt;height:178.6pt;z-index:251658241;visibility:visible;mso-wrap-style:square;mso-width-percent:0;mso-height-percent:0;mso-wrap-distance-left:9pt;mso-wrap-distance-top:0;mso-wrap-distance-right:9pt;mso-wrap-distance-bottom:0;mso-position-horizontal:absolute;mso-position-horizontal-relative:text;mso-position-vertical:absolute;mso-position-vertical-relative:text;mso-width-percent:0;mso-height-percent:0;mso-width-relative:margin;mso-height-relative:margin;v-text-anchor:middle" o:gfxdata="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" fillcolor="#fde9d9 [665]" strokecolor="black [3213]">
-                <v:textbox>
-                  <w:txbxContent>
-                    <w:p>
-                      <w:pPr>
-                        <w:rPr>
-                          <w:rFonts w:ascii="Garamond" w:hAnsi="Garamond"/>
-                          <w:lang w:val="es-ES"/>
-                        </w:rPr>
-                      </w:pPr>
-                      <w:r>
-                        <w:rPr>
-                          <w:rFonts w:ascii="Garamond" w:hAnsi="Garamond"/>
-                          <w:lang w:val="es-ES"/>
-                        </w:rPr>
-                        <w:t>La introducción debe proporcionar un contexto general del problema que se está resolviendo, su relevancia, y los objetivos específicos de la práctica. Incluir, en un breve párrafo:</w:t>
-                      </w:r>
-                    </w:p>
-                    <w:p>
-                      <w:pPr>
-                        <w:rPr>
-                          <w:rFonts w:ascii="Garamond" w:hAnsi="Garamond"/>
-                          <w:lang w:val="es-ES"/>
-                        </w:rPr>
-                      </w:pPr>
-                    </w:p>
-                    <w:p>
-                      <w:pPr>
-                        <w:numPr>
-                          <w:ilvl w:val="0"/>
-                          <w:numId w:val="2"/>
-                        </w:numPr>
-                        <w:rPr>
-                          <w:rFonts w:ascii="Garamond" w:hAnsi="Garamond"/>
-                          <w:lang w:val="es-ES"/>
-                        </w:rPr>
-                      </w:pPr>
-                      <w:r>
-                        <w:rPr>
-                          <w:rFonts w:ascii="Garamond" w:hAnsi="Garamond"/>
-                          <w:b/>
-                          <w:lang w:val="es-ES"/>
-                        </w:rPr>
-                        <w:t>Contexto</w:t>
-                      </w:r>
-                      <w:r>
-                        <w:rPr>
-                          <w:rFonts w:ascii="Garamond" w:hAnsi="Garamond"/>
-                          <w:lang w:val="es-ES"/>
-                        </w:rPr>
-                        <w:t xml:space="preserve">: Explica brevemente el ámbito en el que se desarrolla la práctica. </w:t>
-                      </w:r>
-                    </w:p>
-                    <w:p>
-                      <w:pPr>
-                        <w:numPr>
-                          <w:ilvl w:val="0"/>
-                          <w:numId w:val="2"/>
-                        </w:numPr>
-                        <w:rPr>
-                          <w:rFonts w:ascii="Garamond" w:hAnsi="Garamond"/>
-                          <w:lang w:val="es-ES"/>
-                        </w:rPr>
-                      </w:pPr>
-                      <w:r>
-                        <w:rPr>
-                          <w:rFonts w:ascii="Garamond" w:hAnsi="Garamond"/>
-                          <w:b/>
-                          <w:lang w:val="es-ES"/>
-                        </w:rPr>
-                        <w:t>Descripción del problema</w:t>
-                      </w:r>
-                      <w:r>
-                        <w:rPr>
-                          <w:rFonts w:ascii="Garamond" w:hAnsi="Garamond"/>
-                          <w:lang w:val="es-ES"/>
-                        </w:rPr>
-                        <w:t xml:space="preserve">: Introduce de manera clara y concisa el problema que estás resolviendo en la práctica. </w:t>
-                      </w:r>
-                    </w:p>
-                    <w:p>
-                      <w:pPr>
-                        <w:numPr>
-                          <w:ilvl w:val="0"/>
-                          <w:numId w:val="2"/>
-                        </w:numPr>
-                        <w:rPr>
-                          <w:rFonts w:ascii="Garamond" w:hAnsi="Garamond"/>
-                          <w:lang w:val="es-ES"/>
-                        </w:rPr>
-                      </w:pPr>
-                      <w:r>
-                        <w:rPr>
-                          <w:rFonts w:ascii="Garamond" w:hAnsi="Garamond"/>
-                          <w:b/>
-                          <w:lang w:val="es-ES"/>
-                        </w:rPr>
-                        <w:t>Objetivos</w:t>
-                      </w:r>
-                      <w:r>
-                        <w:rPr>
-                          <w:rFonts w:ascii="Garamond" w:hAnsi="Garamond"/>
-                          <w:lang w:val="es-ES"/>
-                        </w:rPr>
-                        <w:t>: Especifica los objetivos principales de la práctica, por ejemplo:</w:t>
-                      </w:r>
-                    </w:p>
-                    <w:p>
-                      <w:pPr>
-                        <w:numPr>
-                          <w:ilvl w:val="0"/>
-                          <w:numId w:val="2"/>
-                        </w:numPr>
-                        <w:rPr>
-                          <w:rFonts w:ascii="Garamond" w:hAnsi="Garamond"/>
-                          <w:lang w:val="es-ES"/>
-                        </w:rPr>
-                      </w:pPr>
-                      <w:r>
-                        <w:rPr>
-                          <w:rFonts w:ascii="Garamond" w:hAnsi="Garamond"/>
-                          <w:b/>
-                          <w:lang w:val="es-ES"/>
-                        </w:rPr>
-                        <w:t>Justificación</w:t>
-                      </w:r>
-                      <w:r>
-                        <w:rPr>
-                          <w:rFonts w:ascii="Garamond" w:hAnsi="Garamond"/>
-                          <w:lang w:val="es-ES"/>
-                        </w:rPr>
-                        <w:t>: Explica por qué es relevante abordar este tipo de problema.</w:t>
-                      </w:r>
-                    </w:p>
-                    <w:p>
-                      <w:pPr>
-                        <w:rPr>
-                          <w:lang w:val="es-ES"/>
-                        </w:rPr>
-                      </w:pPr>
-                    </w:p>
-                  </w:txbxContent>
-                </v:textbox>
-              </v:shape>
-            </w:pict>
-          </mc:Fallback>
-        </mc:AlternateContent>
-      </w:r>
     </w:p>
     <w:p>
       <w:pPr>
@@ -1167,110 +878,6 @@
     <w:p>
       <w:pPr>
         <w:rPr>
-          <w:rFonts w:ascii="Garamond" w:hAnsi="Garamond"/>
-          <w:lang w:val="es-ES"/>
-        </w:rPr>
-      </w:pPr>
-    </w:p>
-    <w:p>
-      <w:pPr>
-        <w:rPr>
-          <w:rFonts w:ascii="Garamond" w:hAnsi="Garamond"/>
-          <w:lang w:val="es-ES"/>
-        </w:rPr>
-      </w:pPr>
-    </w:p>
-    <w:p>
-      <w:pPr>
-        <w:rPr>
-          <w:rFonts w:ascii="Garamond" w:hAnsi="Garamond"/>
-          <w:lang w:val="es-ES"/>
-        </w:rPr>
-      </w:pPr>
-    </w:p>
-    <w:p>
-      <w:pPr>
-        <w:rPr>
-          <w:rFonts w:ascii="Garamond" w:hAnsi="Garamond"/>
-          <w:lang w:val="es-ES"/>
-        </w:rPr>
-      </w:pPr>
-    </w:p>
-    <w:p>
-      <w:pPr>
-        <w:rPr>
-          <w:rFonts w:ascii="Garamond" w:hAnsi="Garamond"/>
-          <w:lang w:val="es-ES"/>
-        </w:rPr>
-      </w:pPr>
-    </w:p>
-    <w:p>
-      <w:pPr>
-        <w:rPr>
-          <w:rFonts w:ascii="Garamond" w:hAnsi="Garamond"/>
-          <w:lang w:val="es-ES"/>
-        </w:rPr>
-      </w:pPr>
-    </w:p>
-    <w:p>
-      <w:pPr>
-        <w:rPr>
-          <w:rFonts w:ascii="Garamond" w:hAnsi="Garamond"/>
-          <w:lang w:val="es-ES"/>
-        </w:rPr>
-      </w:pPr>
-    </w:p>
-    <w:p>
-      <w:pPr>
-        <w:rPr>
-          <w:rFonts w:ascii="Garamond" w:hAnsi="Garamond"/>
-          <w:lang w:val="es-ES"/>
-        </w:rPr>
-      </w:pPr>
-    </w:p>
-    <w:p>
-      <w:pPr>
-        <w:rPr>
-          <w:rFonts w:ascii="Garamond" w:hAnsi="Garamond"/>
-          <w:lang w:val="es-ES"/>
-        </w:rPr>
-      </w:pPr>
-    </w:p>
-    <w:p>
-      <w:pPr>
-        <w:rPr>
-          <w:rFonts w:ascii="Garamond" w:hAnsi="Garamond"/>
-          <w:lang w:val="es-ES"/>
-        </w:rPr>
-      </w:pPr>
-    </w:p>
-    <w:p>
-      <w:pPr>
-        <w:rPr>
-          <w:rFonts w:ascii="Garamond" w:hAnsi="Garamond"/>
-          <w:lang w:val="es-ES"/>
-        </w:rPr>
-      </w:pPr>
-    </w:p>
-    <w:p>
-      <w:pPr>
-        <w:rPr>
-          <w:rFonts w:ascii="Garamond" w:hAnsi="Garamond"/>
-          <w:lang w:val="es-ES"/>
-        </w:rPr>
-      </w:pPr>
-    </w:p>
-    <w:p>
-      <w:pPr>
-        <w:rPr>
-          <w:rFonts w:ascii="Garamond" w:hAnsi="Garamond"/>
-          <w:lang w:val="es-ES"/>
-        </w:rPr>
-      </w:pPr>
-    </w:p>
-    <w:p>
-      <w:pPr>
-        <w:rPr>
           <w:lang w:val="es-ES"/>
         </w:rPr>
       </w:pPr>
@@ -1288,604 +895,6 @@
           <w:lang w:val="es-ES"/>
         </w:rPr>
       </w:pPr>
-      <w:bookmarkStart w:id="1" w:name="_Toc177138897"/>
-      <w:r>
-        <w:rPr>
-          <w:lang w:val="es-ES"/>
-        </w:rPr>
-        <w:lastRenderedPageBreak/>
-        <w:t>Metodología</w:t>
-      </w:r>
-      <w:bookmarkEnd w:id="1"/>
-    </w:p>
-    <w:p>
-      <w:pPr>
-        <w:rPr>
-          <w:rFonts w:ascii="Garamond" w:hAnsi="Garamond"/>
-        </w:rPr>
-      </w:pPr>
-      <w:r>
-        <w:rPr>
-          <w:noProof/>
-          <w:lang w:val="es-ES"/>
-        </w:rPr>
-        <mc:AlternateContent>
-          <mc:Choice Requires="wps">
-            <w:drawing>
-              <wp:anchor distT="0" distB="0" distL="114300" distR="114300" simplePos="0" relativeHeight="251658242" behindDoc="0" locked="0" layoutInCell="1" allowOverlap="1" wp14:anchorId="3E9E5168" wp14:editId="5C36D74D">
-                <wp:simplePos x="0" y="0"/>
-                <wp:positionH relativeFrom="column">
-                  <wp:posOffset>261350</wp:posOffset>
-                </wp:positionH>
-                <wp:positionV relativeFrom="paragraph">
-                  <wp:posOffset>53246</wp:posOffset>
-                </wp:positionV>
-                <wp:extent cx="6228000" cy="2407534"/>
-                <wp:effectExtent l="0" t="0" r="8255" b="18415"/>
-                <wp:wrapNone/>
-                <wp:docPr id="1885484444" name="Text Box 4"/>
-                <wp:cNvGraphicFramePr/>
-                <a:graphic xmlns:a="http://schemas.openxmlformats.org/drawingml/2006/main">
-                  <a:graphicData uri="http://schemas.microsoft.com/office/word/2010/wordprocessingShape">
-                    <wps:wsp>
-                      <wps:cNvSpPr txBox="1"/>
-                      <wps:spPr>
-                        <a:xfrm>
-                          <a:off x="0" y="0"/>
-                          <a:ext cx="6228000" cy="2407534"/>
-                        </a:xfrm>
-                        <a:prstGeom prst="rect">
-                          <a:avLst/>
-                        </a:prstGeom>
-                        <a:solidFill>
-                          <a:schemeClr val="accent6">
-                            <a:lumMod val="20000"/>
-                            <a:lumOff val="80000"/>
-                          </a:schemeClr>
-                        </a:solidFill>
-                        <a:ln w="9525">
-                          <a:solidFill>
-                            <a:schemeClr val="tx1"/>
-                          </a:solidFill>
-                        </a:ln>
-                      </wps:spPr>
-                      <wps:txbx>
-                        <w:txbxContent>
-                          <w:p>
-                            <w:pPr>
-                              <w:rPr>
-                                <w:rFonts w:ascii="Garamond" w:hAnsi="Garamond"/>
-                              </w:rPr>
-                            </w:pPr>
-                          </w:p>
-                          <w:p>
-                            <w:pPr>
-                              <w:rPr>
-                                <w:rFonts w:ascii="Garamond" w:hAnsi="Garamond"/>
-                              </w:rPr>
-                            </w:pPr>
-                            <w:r>
-                              <w:rPr>
-                                <w:rFonts w:ascii="Garamond" w:hAnsi="Garamond"/>
-                                <w:lang w:val="es-ES"/>
-                              </w:rPr>
-                              <w:t xml:space="preserve">Esta sección describe en detalle cómo se ha implementado la solución, abordando las decisiones técnicas, las tecnologías utilizadas y el proceso de desarrollo. </w:t>
-                            </w:r>
-                            <w:proofErr w:type="spellStart"/>
-                            <w:r>
-                              <w:rPr>
-                                <w:rFonts w:ascii="Garamond" w:hAnsi="Garamond"/>
-                              </w:rPr>
-                              <w:t>Incluye</w:t>
-                            </w:r>
-                            <w:proofErr w:type="spellEnd"/>
-                            <w:r>
-                              <w:rPr>
-                                <w:rFonts w:ascii="Garamond" w:hAnsi="Garamond"/>
-                              </w:rPr>
-                              <w:t>:</w:t>
-                            </w:r>
-                          </w:p>
-                          <w:p>
-                            <w:pPr>
-                              <w:rPr>
-                                <w:rFonts w:ascii="Garamond" w:hAnsi="Garamond"/>
-                              </w:rPr>
-                            </w:pPr>
-                          </w:p>
-                          <w:p>
-                            <w:pPr>
-                              <w:numPr>
-                                <w:ilvl w:val="0"/>
-                                <w:numId w:val="3"/>
-                              </w:numPr>
-                              <w:rPr>
-                                <w:rFonts w:ascii="Garamond" w:hAnsi="Garamond"/>
-                                <w:lang w:val="es-ES"/>
-                              </w:rPr>
-                            </w:pPr>
-                            <w:r>
-                              <w:rPr>
-                                <w:rFonts w:ascii="Garamond" w:hAnsi="Garamond"/>
-                                <w:b/>
-                                <w:lang w:val="es-ES"/>
-                              </w:rPr>
-                              <w:t>Descripción del entorno de desarrollo</w:t>
-                            </w:r>
-                            <w:r>
-                              <w:rPr>
-                                <w:rFonts w:ascii="Garamond" w:hAnsi="Garamond"/>
-                                <w:lang w:val="es-ES"/>
-                              </w:rPr>
-                              <w:t>: Herramientas utilizadas: p.ej Python, librerías, etc., así como el entorno de ejecución (p.ej. clúster de ICAI).</w:t>
-                            </w:r>
-                          </w:p>
-                          <w:p>
-                            <w:pPr>
-                              <w:numPr>
-                                <w:ilvl w:val="0"/>
-                                <w:numId w:val="3"/>
-                              </w:numPr>
-                              <w:rPr>
-                                <w:rFonts w:ascii="Garamond" w:hAnsi="Garamond"/>
-                                <w:lang w:val="es-ES"/>
-                              </w:rPr>
-                            </w:pPr>
-                            <w:r>
-                              <w:rPr>
-                                <w:rFonts w:ascii="Garamond" w:hAnsi="Garamond"/>
-                                <w:b/>
-                                <w:lang w:val="es-ES"/>
-                              </w:rPr>
-                              <w:t>Diseño de la solución</w:t>
-                            </w:r>
-                            <w:r>
-                              <w:rPr>
-                                <w:rFonts w:ascii="Garamond" w:hAnsi="Garamond"/>
-                                <w:lang w:val="es-ES"/>
-                              </w:rPr>
-                              <w:t xml:space="preserve">: Describe </w:t>
-                            </w:r>
-                            <w:r>
-                              <w:rPr>
-                                <w:rFonts w:ascii="Garamond" w:hAnsi="Garamond"/>
-                                <w:lang w:val="es-ES"/>
-                              </w:rPr>
-                              <w:t>el</w:t>
-                            </w:r>
-                            <w:r>
-                              <w:rPr>
-                                <w:rFonts w:ascii="Garamond" w:hAnsi="Garamond"/>
-                                <w:lang w:val="es-ES"/>
-                              </w:rPr>
-                              <w:t xml:space="preserve"> diseñ</w:t>
-                            </w:r>
-                            <w:r>
-                              <w:rPr>
-                                <w:rFonts w:ascii="Garamond" w:hAnsi="Garamond"/>
-                                <w:lang w:val="es-ES"/>
-                              </w:rPr>
-                              <w:t>o y funcionamiento de</w:t>
-                            </w:r>
-                            <w:r>
-                              <w:rPr>
-                                <w:rFonts w:ascii="Garamond" w:hAnsi="Garamond"/>
-                                <w:lang w:val="es-ES"/>
-                              </w:rPr>
-                              <w:t xml:space="preserve"> la arquitectura d</w:t>
-                            </w:r>
-                            <w:r>
-                              <w:rPr>
-                                <w:rFonts w:ascii="Garamond" w:hAnsi="Garamond"/>
-                                <w:lang w:val="es-ES"/>
-                              </w:rPr>
-                              <w:t>el sistema</w:t>
-                            </w:r>
-                            <w:r>
-                              <w:rPr>
-                                <w:rFonts w:ascii="Garamond" w:hAnsi="Garamond"/>
-                                <w:lang w:val="es-ES"/>
-                              </w:rPr>
-                              <w:t>.</w:t>
-                            </w:r>
-                            <w:r>
-                              <w:rPr>
-                                <w:rFonts w:ascii="Garamond" w:hAnsi="Garamond"/>
-                                <w:lang w:val="es-ES"/>
-                              </w:rPr>
-                              <w:t xml:space="preserve"> Puede incluirse texto, diagramas, u otros recursos visuales que ayuden a comunicar la solución de manera efectiva.</w:t>
-                            </w:r>
-                          </w:p>
-                          <w:p>
-                            <w:pPr>
-                              <w:numPr>
-                                <w:ilvl w:val="0"/>
-                                <w:numId w:val="3"/>
-                              </w:numPr>
-                              <w:rPr>
-                                <w:rFonts w:ascii="Garamond" w:hAnsi="Garamond"/>
-                                <w:lang w:val="es-ES"/>
-                              </w:rPr>
-                            </w:pPr>
-                            <w:r>
-                              <w:rPr>
-                                <w:rFonts w:ascii="Garamond" w:hAnsi="Garamond"/>
-                                <w:b/>
-                                <w:lang w:val="es-ES"/>
-                              </w:rPr>
-                              <w:t xml:space="preserve">Pruebas realizadas: </w:t>
-                            </w:r>
-                            <w:r>
-                              <w:rPr>
-                                <w:rFonts w:ascii="Garamond" w:hAnsi="Garamond"/>
-                                <w:lang w:val="es-ES"/>
-                              </w:rPr>
-                              <w:t>Explica cómo se realizaron las pruebas para verificar el correcto funcionamiento del sistema.</w:t>
-                            </w:r>
-                          </w:p>
-                          <w:p>
-                            <w:pPr>
-                              <w:ind w:left="360"/>
-                              <w:rPr>
-                                <w:rFonts w:ascii="Garamond" w:hAnsi="Garamond"/>
-                                <w:lang w:val="es-ES"/>
-                              </w:rPr>
-                            </w:pPr>
-                          </w:p>
-                          <w:p>
-                            <w:pPr>
-                              <w:rPr>
-                                <w:lang w:val="es-ES"/>
-                              </w:rPr>
-                            </w:pPr>
-                          </w:p>
-                        </w:txbxContent>
-                      </wps:txbx>
-                      <wps:bodyPr rot="0" spcFirstLastPara="0" vertOverflow="overflow" horzOverflow="overflow" vert="horz" wrap="square" lIns="91440" tIns="45720" rIns="91440" bIns="45720" numCol="1" spcCol="0" rtlCol="0" fromWordArt="0" anchor="ctr" anchorCtr="0" forceAA="0" compatLnSpc="1">
-                        <a:prstTxWarp prst="textNoShape">
-                          <a:avLst/>
-                        </a:prstTxWarp>
-                        <a:noAutofit/>
-                      </wps:bodyPr>
-                    </wps:wsp>
-                  </a:graphicData>
-                </a:graphic>
-                <wp14:sizeRelH relativeFrom="margin">
-                  <wp14:pctWidth>0</wp14:pctWidth>
-                </wp14:sizeRelH>
-                <wp14:sizeRelV relativeFrom="margin">
-                  <wp14:pctHeight>0</wp14:pctHeight>
-                </wp14:sizeRelV>
-              </wp:anchor>
-            </w:drawing>
-          </mc:Choice>
-          <mc:Fallback>
-            <w:pict>
-              <v:shape w14:anchorId="3E9E5168" id="_x0000_s1027" type="#_x0000_t202" style="position:absolute;margin-left:20.6pt;margin-top:4.2pt;width:490.4pt;height:189.55pt;z-index:251658242;visibility:visible;mso-wrap-style:square;mso-width-percent:0;mso-height-percent:0;mso-wrap-distance-left:9pt;mso-wrap-distance-top:0;mso-wrap-distance-right:9pt;mso-wrap-distance-bottom:0;mso-position-horizontal:absolute;mso-position-horizontal-relative:text;mso-position-vertical:absolute;mso-position-vertical-relative:text;mso-width-percent:0;mso-height-percent:0;mso-width-relative:margin;mso-height-relative:margin;v-text-anchor:middle" o:gfxdata="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" fillcolor="#fde9d9 [665]" strokecolor="black [3213]">
-                <v:textbox>
-                  <w:txbxContent>
-                    <w:p>
-                      <w:pPr>
-                        <w:rPr>
-                          <w:rFonts w:ascii="Garamond" w:hAnsi="Garamond"/>
-                        </w:rPr>
-                      </w:pPr>
-                    </w:p>
-                    <w:p>
-                      <w:pPr>
-                        <w:rPr>
-                          <w:rFonts w:ascii="Garamond" w:hAnsi="Garamond"/>
-                        </w:rPr>
-                      </w:pPr>
-                      <w:r>
-                        <w:rPr>
-                          <w:rFonts w:ascii="Garamond" w:hAnsi="Garamond"/>
-                          <w:lang w:val="es-ES"/>
-                        </w:rPr>
-                        <w:t xml:space="preserve">Esta sección describe en detalle cómo se ha implementado la solución, abordando las decisiones técnicas, las tecnologías utilizadas y el proceso de desarrollo. </w:t>
-                      </w:r>
-                      <w:proofErr w:type="spellStart"/>
-                      <w:r>
-                        <w:rPr>
-                          <w:rFonts w:ascii="Garamond" w:hAnsi="Garamond"/>
-                        </w:rPr>
-                        <w:t>Incluye</w:t>
-                      </w:r>
-                      <w:proofErr w:type="spellEnd"/>
-                      <w:r>
-                        <w:rPr>
-                          <w:rFonts w:ascii="Garamond" w:hAnsi="Garamond"/>
-                        </w:rPr>
-                        <w:t>:</w:t>
-                      </w:r>
-                    </w:p>
-                    <w:p>
-                      <w:pPr>
-                        <w:rPr>
-                          <w:rFonts w:ascii="Garamond" w:hAnsi="Garamond"/>
-                        </w:rPr>
-                      </w:pPr>
-                    </w:p>
-                    <w:p>
-                      <w:pPr>
-                        <w:numPr>
-                          <w:ilvl w:val="0"/>
-                          <w:numId w:val="3"/>
-                        </w:numPr>
-                        <w:rPr>
-                          <w:rFonts w:ascii="Garamond" w:hAnsi="Garamond"/>
-                          <w:lang w:val="es-ES"/>
-                        </w:rPr>
-                      </w:pPr>
-                      <w:r>
-                        <w:rPr>
-                          <w:rFonts w:ascii="Garamond" w:hAnsi="Garamond"/>
-                          <w:b/>
-                          <w:lang w:val="es-ES"/>
-                        </w:rPr>
-                        <w:t>Descripción del entorno de desarrollo</w:t>
-                      </w:r>
-                      <w:r>
-                        <w:rPr>
-                          <w:rFonts w:ascii="Garamond" w:hAnsi="Garamond"/>
-                          <w:lang w:val="es-ES"/>
-                        </w:rPr>
-                        <w:t>: Herramientas utilizadas: p.ej Python, librerías, etc., así como el entorno de ejecución (p.ej. clúster de ICAI).</w:t>
-                      </w:r>
-                    </w:p>
-                    <w:p>
-                      <w:pPr>
-                        <w:numPr>
-                          <w:ilvl w:val="0"/>
-                          <w:numId w:val="3"/>
-                        </w:numPr>
-                        <w:rPr>
-                          <w:rFonts w:ascii="Garamond" w:hAnsi="Garamond"/>
-                          <w:lang w:val="es-ES"/>
-                        </w:rPr>
-                      </w:pPr>
-                      <w:r>
-                        <w:rPr>
-                          <w:rFonts w:ascii="Garamond" w:hAnsi="Garamond"/>
-                          <w:b/>
-                          <w:lang w:val="es-ES"/>
-                        </w:rPr>
-                        <w:t>Diseño de la solución</w:t>
-                      </w:r>
-                      <w:r>
-                        <w:rPr>
-                          <w:rFonts w:ascii="Garamond" w:hAnsi="Garamond"/>
-                          <w:lang w:val="es-ES"/>
-                        </w:rPr>
-                        <w:t xml:space="preserve">: Describe </w:t>
-                      </w:r>
-                      <w:r>
-                        <w:rPr>
-                          <w:rFonts w:ascii="Garamond" w:hAnsi="Garamond"/>
-                          <w:lang w:val="es-ES"/>
-                        </w:rPr>
-                        <w:t>el</w:t>
-                      </w:r>
-                      <w:r>
-                        <w:rPr>
-                          <w:rFonts w:ascii="Garamond" w:hAnsi="Garamond"/>
-                          <w:lang w:val="es-ES"/>
-                        </w:rPr>
-                        <w:t xml:space="preserve"> diseñ</w:t>
-                      </w:r>
-                      <w:r>
-                        <w:rPr>
-                          <w:rFonts w:ascii="Garamond" w:hAnsi="Garamond"/>
-                          <w:lang w:val="es-ES"/>
-                        </w:rPr>
-                        <w:t>o y funcionamiento de</w:t>
-                      </w:r>
-                      <w:r>
-                        <w:rPr>
-                          <w:rFonts w:ascii="Garamond" w:hAnsi="Garamond"/>
-                          <w:lang w:val="es-ES"/>
-                        </w:rPr>
-                        <w:t xml:space="preserve"> la arquitectura d</w:t>
-                      </w:r>
-                      <w:r>
-                        <w:rPr>
-                          <w:rFonts w:ascii="Garamond" w:hAnsi="Garamond"/>
-                          <w:lang w:val="es-ES"/>
-                        </w:rPr>
-                        <w:t>el sistema</w:t>
-                      </w:r>
-                      <w:r>
-                        <w:rPr>
-                          <w:rFonts w:ascii="Garamond" w:hAnsi="Garamond"/>
-                          <w:lang w:val="es-ES"/>
-                        </w:rPr>
-                        <w:t>.</w:t>
-                      </w:r>
-                      <w:r>
-                        <w:rPr>
-                          <w:rFonts w:ascii="Garamond" w:hAnsi="Garamond"/>
-                          <w:lang w:val="es-ES"/>
-                        </w:rPr>
-                        <w:t xml:space="preserve"> Puede incluirse texto, diagramas, u otros recursos visuales que ayuden a comunicar la solución de manera efectiva.</w:t>
-                      </w:r>
-                    </w:p>
-                    <w:p>
-                      <w:pPr>
-                        <w:numPr>
-                          <w:ilvl w:val="0"/>
-                          <w:numId w:val="3"/>
-                        </w:numPr>
-                        <w:rPr>
-                          <w:rFonts w:ascii="Garamond" w:hAnsi="Garamond"/>
-                          <w:lang w:val="es-ES"/>
-                        </w:rPr>
-                      </w:pPr>
-                      <w:r>
-                        <w:rPr>
-                          <w:rFonts w:ascii="Garamond" w:hAnsi="Garamond"/>
-                          <w:b/>
-                          <w:lang w:val="es-ES"/>
-                        </w:rPr>
-                        <w:t xml:space="preserve">Pruebas realizadas: </w:t>
-                      </w:r>
-                      <w:r>
-                        <w:rPr>
-                          <w:rFonts w:ascii="Garamond" w:hAnsi="Garamond"/>
-                          <w:lang w:val="es-ES"/>
-                        </w:rPr>
-                        <w:t>Explica cómo se realizaron las pruebas para verificar el correcto funcionamiento del sistema.</w:t>
-                      </w:r>
-                    </w:p>
-                    <w:p>
-                      <w:pPr>
-                        <w:ind w:left="360"/>
-                        <w:rPr>
-                          <w:rFonts w:ascii="Garamond" w:hAnsi="Garamond"/>
-                          <w:lang w:val="es-ES"/>
-                        </w:rPr>
-                      </w:pPr>
-                    </w:p>
-                    <w:p>
-                      <w:pPr>
-                        <w:rPr>
-                          <w:lang w:val="es-ES"/>
-                        </w:rPr>
-                      </w:pPr>
-                    </w:p>
-                  </w:txbxContent>
-                </v:textbox>
-              </v:shape>
-            </w:pict>
-          </mc:Fallback>
-        </mc:AlternateContent>
-      </w:r>
-    </w:p>
-    <w:p>
-      <w:pPr>
-        <w:rPr>
-          <w:rFonts w:ascii="Garamond" w:hAnsi="Garamond"/>
-        </w:rPr>
-      </w:pPr>
-    </w:p>
-    <w:p>
-      <w:pPr>
-        <w:rPr>
-          <w:rFonts w:ascii="Garamond" w:hAnsi="Garamond"/>
-        </w:rPr>
-      </w:pPr>
-    </w:p>
-    <w:p>
-      <w:pPr>
-        <w:rPr>
-          <w:rFonts w:ascii="Garamond" w:hAnsi="Garamond"/>
-        </w:rPr>
-      </w:pPr>
-    </w:p>
-    <w:p>
-      <w:pPr>
-        <w:rPr>
-          <w:rFonts w:ascii="Garamond" w:hAnsi="Garamond"/>
-        </w:rPr>
-      </w:pPr>
-    </w:p>
-    <w:p>
-      <w:pPr>
-        <w:rPr>
-          <w:rFonts w:ascii="Garamond" w:hAnsi="Garamond"/>
-        </w:rPr>
-      </w:pPr>
-    </w:p>
-    <w:p>
-      <w:pPr>
-        <w:rPr>
-          <w:rFonts w:ascii="Garamond" w:hAnsi="Garamond"/>
-        </w:rPr>
-      </w:pPr>
-    </w:p>
-    <w:p>
-      <w:pPr>
-        <w:rPr>
-          <w:rFonts w:ascii="Garamond" w:hAnsi="Garamond"/>
-        </w:rPr>
-      </w:pPr>
-    </w:p>
-    <w:p>
-      <w:pPr>
-        <w:rPr>
-          <w:rFonts w:ascii="Garamond" w:hAnsi="Garamond"/>
-        </w:rPr>
-      </w:pPr>
-    </w:p>
-    <w:p>
-      <w:pPr>
-        <w:rPr>
-          <w:rFonts w:ascii="Garamond" w:hAnsi="Garamond"/>
-        </w:rPr>
-      </w:pPr>
-    </w:p>
-    <w:p>
-      <w:pPr>
-        <w:rPr>
-          <w:rFonts w:ascii="Garamond" w:hAnsi="Garamond"/>
-        </w:rPr>
-      </w:pPr>
-    </w:p>
-    <w:p>
-      <w:pPr>
-        <w:rPr>
-          <w:rFonts w:ascii="Garamond" w:hAnsi="Garamond"/>
-        </w:rPr>
-      </w:pPr>
-    </w:p>
-    <w:p>
-      <w:pPr>
-        <w:rPr>
-          <w:rFonts w:ascii="Garamond" w:hAnsi="Garamond"/>
-        </w:rPr>
-      </w:pPr>
-    </w:p>
-    <w:p>
-      <w:pPr>
-        <w:rPr>
-          <w:rFonts w:ascii="Garamond" w:hAnsi="Garamond"/>
-        </w:rPr>
-      </w:pPr>
-    </w:p>
-    <w:p>
-      <w:pPr>
-        <w:rPr>
-          <w:rFonts w:ascii="Garamond" w:hAnsi="Garamond"/>
-        </w:rPr>
-      </w:pPr>
-    </w:p>
-    <w:p>
-      <w:pPr>
-        <w:rPr>
-          <w:lang w:val="es-ES"/>
-        </w:rPr>
-      </w:pPr>
-      <w:r>
-        <w:rPr>
-          <w:rFonts w:ascii="Didot" w:eastAsia="Hiragino Mincho Pro W3" w:hAnsi="Didot" w:cs="Didot"/>
-          <w:b/>
-          <w:bCs/>
-          <w:sz w:val="50"/>
-          <w:szCs w:val="50"/>
-          <w:lang w:val="es-ES"/>
-        </w:rPr>
-        <w:br w:type="page"/>
-      </w:r>
-    </w:p>
-    <w:p>
-      <w:pPr>
-        <w:pStyle w:val="Heading1"/>
-        <w:rPr>
-          <w:sz w:val="22"/>
-          <w:szCs w:val="22"/>
-          <w:lang w:val="es-ES"/>
-        </w:rPr>
-      </w:pPr>
-      <w:bookmarkStart w:id="2" w:name="_Toc177138898"/>
       <w:r>
         <w:rPr>
           <w:lang w:val="es-ES"/>
@@ -1893,12 +902,24 @@
         <w:lastRenderedPageBreak/>
         <w:t>Resultados</w:t>
       </w:r>
-      <w:bookmarkEnd w:id="2"/>
-    </w:p>
-    <w:p>
-      <w:pPr>
-        <w:rPr>
-          <w:rFonts w:ascii="Garamond" w:hAnsi="Garamond"/>
+    </w:p>
+    <w:p>
+      <w:pPr>
+        <w:pStyle w:val="Heading3"/>
+        <w:rPr>
+          <w:lang w:val="es-ES"/>
+        </w:rPr>
+      </w:pPr>
+      <w:r>
+        <w:rPr>
+          <w:lang w:val="es-ES"/>
+        </w:rPr>
+        <w:t>Diagrama UML:</w:t>
+      </w:r>
+    </w:p>
+    <w:p>
+      <w:pPr>
+        <w:rPr>
           <w:lang w:val="es-ES"/>
         </w:rPr>
       </w:pPr>
@@ -1907,543 +928,573 @@
           <w:noProof/>
           <w:lang w:val="es-ES"/>
         </w:rPr>
-        <mc:AlternateContent>
-          <mc:Choice Requires="wps">
-            <w:drawing>
-              <wp:anchor distT="0" distB="0" distL="114300" distR="114300" simplePos="0" relativeHeight="251658243" behindDoc="0" locked="0" layoutInCell="1" allowOverlap="1" wp14:anchorId="209FB338" wp14:editId="783CDCDA">
-                <wp:simplePos x="0" y="0"/>
-                <wp:positionH relativeFrom="column">
-                  <wp:posOffset>314596</wp:posOffset>
-                </wp:positionH>
-                <wp:positionV relativeFrom="paragraph">
-                  <wp:posOffset>31802</wp:posOffset>
-                </wp:positionV>
-                <wp:extent cx="6227180" cy="2453833"/>
-                <wp:effectExtent l="0" t="0" r="8890" b="10160"/>
-                <wp:wrapNone/>
-                <wp:docPr id="2143325690" name="Text Box 4"/>
-                <wp:cNvGraphicFramePr/>
-                <a:graphic xmlns:a="http://schemas.openxmlformats.org/drawingml/2006/main">
-                  <a:graphicData uri="http://schemas.microsoft.com/office/word/2010/wordprocessingShape">
-                    <wps:wsp>
-                      <wps:cNvSpPr txBox="1"/>
-                      <wps:spPr>
-                        <a:xfrm>
-                          <a:off x="0" y="0"/>
-                          <a:ext cx="6227180" cy="2453833"/>
-                        </a:xfrm>
-                        <a:prstGeom prst="rect">
-                          <a:avLst/>
-                        </a:prstGeom>
-                        <a:solidFill>
-                          <a:schemeClr val="accent6">
-                            <a:lumMod val="20000"/>
-                            <a:lumOff val="80000"/>
-                          </a:schemeClr>
-                        </a:solidFill>
-                        <a:ln w="9525">
-                          <a:solidFill>
-                            <a:schemeClr val="tx1"/>
-                          </a:solidFill>
-                        </a:ln>
-                      </wps:spPr>
-                      <wps:txbx>
-                        <w:txbxContent>
-                          <w:p>
-                            <w:pPr>
-                              <w:rPr>
-                                <w:rFonts w:ascii="Garamond" w:hAnsi="Garamond"/>
-                                <w:lang w:val="es-ES"/>
-                              </w:rPr>
-                            </w:pPr>
-                            <w:r>
-                              <w:rPr>
-                                <w:rFonts w:ascii="Garamond" w:hAnsi="Garamond"/>
-                                <w:lang w:val="es-ES"/>
-                              </w:rPr>
-                              <w:t>En esta sección se presentan los resultados obtenidos durante la ejecución de la práctica, demostrando cómo la solución implementada resolvió el problema planteado. Debe incluir:</w:t>
-                            </w:r>
-                          </w:p>
-                          <w:p>
-                            <w:pPr>
-                              <w:ind w:left="720"/>
-                              <w:rPr>
-                                <w:rFonts w:ascii="Garamond" w:hAnsi="Garamond"/>
-                                <w:lang w:val="es-ES"/>
-                              </w:rPr>
-                            </w:pPr>
-                          </w:p>
-                          <w:p>
-                            <w:pPr>
-                              <w:pStyle w:val="ListParagraph"/>
-                              <w:numPr>
-                                <w:ilvl w:val="0"/>
-                                <w:numId w:val="7"/>
-                              </w:numPr>
-                              <w:rPr>
-                                <w:rFonts w:ascii="Garamond" w:hAnsi="Garamond"/>
-                                <w:color w:val="000000" w:themeColor="text1"/>
-                                <w:lang w:val="es-ES"/>
-                              </w:rPr>
-                            </w:pPr>
-                            <w:r>
-                              <w:rPr>
-                                <w:rFonts w:ascii="Garamond" w:hAnsi="Garamond"/>
-                                <w:b/>
-                                <w:lang w:val="es-ES"/>
-                              </w:rPr>
-                              <w:t>Descripción de los resultados</w:t>
-                            </w:r>
-                            <w:r>
-                              <w:rPr>
-                                <w:rFonts w:ascii="Garamond" w:hAnsi="Garamond"/>
-                                <w:lang w:val="es-ES"/>
-                              </w:rPr>
-                              <w:t xml:space="preserve">: </w:t>
-                            </w:r>
-                            <w:r>
-                              <w:rPr>
-                                <w:rFonts w:ascii="Garamond" w:hAnsi="Garamond"/>
-                                <w:lang w:val="es-ES"/>
-                              </w:rPr>
-                              <w:t>Describe</w:t>
-                            </w:r>
-                            <w:r>
-                              <w:rPr>
-                                <w:rFonts w:ascii="Garamond" w:hAnsi="Garamond"/>
-                                <w:lang w:val="es-ES"/>
-                              </w:rPr>
-                              <w:t xml:space="preserve"> los resultados obtenidos a partir de la implementación.</w:t>
-                            </w:r>
-                          </w:p>
-                          <w:p>
-                            <w:pPr>
-                              <w:pStyle w:val="ListParagraph"/>
-                              <w:numPr>
-                                <w:ilvl w:val="0"/>
-                                <w:numId w:val="7"/>
-                              </w:numPr>
-                              <w:rPr>
-                                <w:rFonts w:ascii="Garamond" w:hAnsi="Garamond"/>
-                                <w:color w:val="000000" w:themeColor="text1"/>
-                                <w:lang w:val="es-ES"/>
-                              </w:rPr>
-                            </w:pPr>
-                            <w:r>
-                              <w:rPr>
-                                <w:rFonts w:ascii="Garamond" w:hAnsi="Garamond"/>
-                                <w:b/>
-                                <w:color w:val="000000" w:themeColor="text1"/>
-                                <w:lang w:val="es-ES"/>
-                              </w:rPr>
-                              <w:t>Pantallazos de la ejecución</w:t>
-                            </w:r>
-                            <w:r>
-                              <w:rPr>
-                                <w:rFonts w:ascii="Garamond" w:hAnsi="Garamond"/>
-                                <w:b/>
-                                <w:color w:val="FF0000"/>
-                                <w:lang w:val="es-ES"/>
-                              </w:rPr>
-                              <w:t xml:space="preserve"> (IMPORTANTE)</w:t>
-                            </w:r>
-                            <w:r>
-                              <w:rPr>
-                                <w:rFonts w:ascii="Garamond" w:hAnsi="Garamond"/>
-                                <w:color w:val="000000" w:themeColor="text1"/>
-                                <w:lang w:val="es-ES"/>
-                              </w:rPr>
-                              <w:t>: Incluye capturas de pantalla que muestren la ejecución del sistema en una terminal o entorno de pruebas.</w:t>
-                            </w:r>
-                          </w:p>
-                          <w:p>
-                            <w:pPr>
-                              <w:pStyle w:val="ListParagraph"/>
-                              <w:numPr>
-                                <w:ilvl w:val="0"/>
-                                <w:numId w:val="7"/>
-                              </w:numPr>
-                              <w:rPr>
-                                <w:rFonts w:ascii="Garamond" w:hAnsi="Garamond"/>
-                                <w:color w:val="000000" w:themeColor="text1"/>
-                                <w:lang w:val="es-ES"/>
-                              </w:rPr>
-                            </w:pPr>
-                            <w:r>
-                              <w:rPr>
-                                <w:rFonts w:ascii="Garamond" w:hAnsi="Garamond"/>
-                                <w:b/>
-                                <w:color w:val="000000" w:themeColor="text1"/>
-                                <w:lang w:val="es-ES"/>
-                              </w:rPr>
-                              <w:t>Discusión de los resultados</w:t>
-                            </w:r>
-                            <w:r>
-                              <w:rPr>
-                                <w:rFonts w:ascii="Garamond" w:hAnsi="Garamond"/>
-                                <w:color w:val="000000" w:themeColor="text1"/>
-                                <w:lang w:val="es-ES"/>
-                              </w:rPr>
-                              <w:t>: Comparar los resultados obtenidos con los esperados. Este apartado pretende responder a preguntas como: ¿Se comporta el sistema de la manera prevista? ¿Qué factores han afectado a cada resultado? ¿Ha habido algún comportamiento inesperado del sistema?</w:t>
-                            </w:r>
-                            <w:r>
-                              <w:rPr>
-                                <w:rFonts w:ascii="Garamond" w:hAnsi="Garamond"/>
-                                <w:color w:val="000000" w:themeColor="text1"/>
-                                <w:lang w:val="es-ES"/>
-                              </w:rPr>
-                              <w:t xml:space="preserve"> </w:t>
-                            </w:r>
-                            <w:r>
-                              <w:rPr>
-                                <w:rFonts w:ascii="Garamond" w:hAnsi="Garamond"/>
-                                <w:color w:val="000000" w:themeColor="text1"/>
-                                <w:lang w:val="es-ES"/>
-                              </w:rPr>
-                              <w:t xml:space="preserve">¿Por qué? </w:t>
-                            </w:r>
-                          </w:p>
-                        </w:txbxContent>
-                      </wps:txbx>
-                      <wps:bodyPr rot="0" spcFirstLastPara="0" vertOverflow="overflow" horzOverflow="overflow" vert="horz" wrap="square" lIns="91440" tIns="45720" rIns="91440" bIns="45720" numCol="1" spcCol="0" rtlCol="0" fromWordArt="0" anchor="ctr" anchorCtr="0" forceAA="0" compatLnSpc="1">
-                        <a:prstTxWarp prst="textNoShape">
-                          <a:avLst/>
-                        </a:prstTxWarp>
-                        <a:noAutofit/>
-                      </wps:bodyPr>
-                    </wps:wsp>
-                  </a:graphicData>
-                </a:graphic>
-                <wp14:sizeRelH relativeFrom="margin">
-                  <wp14:pctWidth>0</wp14:pctWidth>
-                </wp14:sizeRelH>
-                <wp14:sizeRelV relativeFrom="margin">
-                  <wp14:pctHeight>0</wp14:pctHeight>
-                </wp14:sizeRelV>
-              </wp:anchor>
-            </w:drawing>
-          </mc:Choice>
-          <mc:Fallback>
-            <w:pict>
-              <v:shape w14:anchorId="209FB338" id="_x0000_s1028" type="#_x0000_t202" style="position:absolute;margin-left:24.75pt;margin-top:2.5pt;width:490.35pt;height:193.2pt;z-index:251658243;visibility:visible;mso-wrap-style:square;mso-width-percent:0;mso-height-percent:0;mso-wrap-distance-left:9pt;mso-wrap-distance-top:0;mso-wrap-distance-right:9pt;mso-wrap-distance-bottom:0;mso-position-horizontal:absolute;mso-position-horizontal-relative:text;mso-position-vertical:absolute;mso-position-vertical-relative:text;mso-width-percent:0;mso-height-percent:0;mso-width-relative:margin;mso-height-relative:margin;v-text-anchor:middle" o:gfxdata="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" fillcolor="#fde9d9 [665]" strokecolor="black [3213]">
-                <v:textbox>
-                  <w:txbxContent>
-                    <w:p>
-                      <w:pPr>
-                        <w:rPr>
-                          <w:rFonts w:ascii="Garamond" w:hAnsi="Garamond"/>
-                          <w:lang w:val="es-ES"/>
-                        </w:rPr>
-                      </w:pPr>
-                      <w:r>
-                        <w:rPr>
-                          <w:rFonts w:ascii="Garamond" w:hAnsi="Garamond"/>
-                          <w:lang w:val="es-ES"/>
-                        </w:rPr>
-                        <w:t>En esta sección se presentan los resultados obtenidos durante la ejecución de la práctica, demostrando cómo la solución implementada resolvió el problema planteado. Debe incluir:</w:t>
-                      </w:r>
-                    </w:p>
-                    <w:p>
-                      <w:pPr>
-                        <w:ind w:left="720"/>
-                        <w:rPr>
-                          <w:rFonts w:ascii="Garamond" w:hAnsi="Garamond"/>
-                          <w:lang w:val="es-ES"/>
-                        </w:rPr>
-                      </w:pPr>
-                    </w:p>
-                    <w:p>
-                      <w:pPr>
-                        <w:pStyle w:val="ListParagraph"/>
-                        <w:numPr>
-                          <w:ilvl w:val="0"/>
-                          <w:numId w:val="7"/>
-                        </w:numPr>
-                        <w:rPr>
-                          <w:rFonts w:ascii="Garamond" w:hAnsi="Garamond"/>
-                          <w:color w:val="000000" w:themeColor="text1"/>
-                          <w:lang w:val="es-ES"/>
-                        </w:rPr>
-                      </w:pPr>
-                      <w:r>
-                        <w:rPr>
-                          <w:rFonts w:ascii="Garamond" w:hAnsi="Garamond"/>
-                          <w:b/>
-                          <w:lang w:val="es-ES"/>
-                        </w:rPr>
-                        <w:t>Descripción de los resultados</w:t>
-                      </w:r>
-                      <w:r>
-                        <w:rPr>
-                          <w:rFonts w:ascii="Garamond" w:hAnsi="Garamond"/>
-                          <w:lang w:val="es-ES"/>
-                        </w:rPr>
-                        <w:t xml:space="preserve">: </w:t>
-                      </w:r>
-                      <w:r>
-                        <w:rPr>
-                          <w:rFonts w:ascii="Garamond" w:hAnsi="Garamond"/>
-                          <w:lang w:val="es-ES"/>
-                        </w:rPr>
-                        <w:t>Describe</w:t>
-                      </w:r>
-                      <w:r>
-                        <w:rPr>
-                          <w:rFonts w:ascii="Garamond" w:hAnsi="Garamond"/>
-                          <w:lang w:val="es-ES"/>
-                        </w:rPr>
-                        <w:t xml:space="preserve"> los resultados obtenidos a partir de la implementación.</w:t>
-                      </w:r>
-                    </w:p>
-                    <w:p>
-                      <w:pPr>
-                        <w:pStyle w:val="ListParagraph"/>
-                        <w:numPr>
-                          <w:ilvl w:val="0"/>
-                          <w:numId w:val="7"/>
-                        </w:numPr>
-                        <w:rPr>
-                          <w:rFonts w:ascii="Garamond" w:hAnsi="Garamond"/>
-                          <w:color w:val="000000" w:themeColor="text1"/>
-                          <w:lang w:val="es-ES"/>
-                        </w:rPr>
-                      </w:pPr>
-                      <w:r>
-                        <w:rPr>
-                          <w:rFonts w:ascii="Garamond" w:hAnsi="Garamond"/>
-                          <w:b/>
-                          <w:color w:val="000000" w:themeColor="text1"/>
-                          <w:lang w:val="es-ES"/>
-                        </w:rPr>
-                        <w:t>Pantallazos de la ejecución</w:t>
-                      </w:r>
-                      <w:r>
-                        <w:rPr>
-                          <w:rFonts w:ascii="Garamond" w:hAnsi="Garamond"/>
-                          <w:b/>
-                          <w:color w:val="FF0000"/>
-                          <w:lang w:val="es-ES"/>
-                        </w:rPr>
-                        <w:t xml:space="preserve"> (IMPORTANTE)</w:t>
-                      </w:r>
-                      <w:r>
-                        <w:rPr>
-                          <w:rFonts w:ascii="Garamond" w:hAnsi="Garamond"/>
-                          <w:color w:val="000000" w:themeColor="text1"/>
-                          <w:lang w:val="es-ES"/>
-                        </w:rPr>
-                        <w:t>: Incluye capturas de pantalla que muestren la ejecución del sistema en una terminal o entorno de pruebas.</w:t>
-                      </w:r>
-                    </w:p>
-                    <w:p>
-                      <w:pPr>
-                        <w:pStyle w:val="ListParagraph"/>
-                        <w:numPr>
-                          <w:ilvl w:val="0"/>
-                          <w:numId w:val="7"/>
-                        </w:numPr>
-                        <w:rPr>
-                          <w:rFonts w:ascii="Garamond" w:hAnsi="Garamond"/>
-                          <w:color w:val="000000" w:themeColor="text1"/>
-                          <w:lang w:val="es-ES"/>
-                        </w:rPr>
-                      </w:pPr>
-                      <w:r>
-                        <w:rPr>
-                          <w:rFonts w:ascii="Garamond" w:hAnsi="Garamond"/>
-                          <w:b/>
-                          <w:color w:val="000000" w:themeColor="text1"/>
-                          <w:lang w:val="es-ES"/>
-                        </w:rPr>
-                        <w:t>Discusión de los resultados</w:t>
-                      </w:r>
-                      <w:r>
-                        <w:rPr>
-                          <w:rFonts w:ascii="Garamond" w:hAnsi="Garamond"/>
-                          <w:color w:val="000000" w:themeColor="text1"/>
-                          <w:lang w:val="es-ES"/>
-                        </w:rPr>
-                        <w:t>: Comparar los resultados obtenidos con los esperados. Este apartado pretende responder a preguntas como: ¿Se comporta el sistema de la manera prevista? ¿Qué factores han afectado a cada resultado? ¿Ha habido algún comportamiento inesperado del sistema?</w:t>
-                      </w:r>
-                      <w:r>
-                        <w:rPr>
-                          <w:rFonts w:ascii="Garamond" w:hAnsi="Garamond"/>
-                          <w:color w:val="000000" w:themeColor="text1"/>
-                          <w:lang w:val="es-ES"/>
-                        </w:rPr>
-                        <w:t xml:space="preserve"> </w:t>
-                      </w:r>
-                      <w:r>
-                        <w:rPr>
-                          <w:rFonts w:ascii="Garamond" w:hAnsi="Garamond"/>
-                          <w:color w:val="000000" w:themeColor="text1"/>
-                          <w:lang w:val="es-ES"/>
-                        </w:rPr>
-                        <w:t xml:space="preserve">¿Por qué? </w:t>
-                      </w:r>
-                    </w:p>
-                  </w:txbxContent>
-                </v:textbox>
-              </v:shape>
-            </w:pict>
-          </mc:Fallback>
-        </mc:AlternateContent>
-      </w:r>
-    </w:p>
-    <w:p>
-      <w:pPr>
-        <w:rPr>
-          <w:rFonts w:ascii="Garamond" w:hAnsi="Garamond"/>
-          <w:lang w:val="es-ES"/>
-        </w:rPr>
-      </w:pPr>
-    </w:p>
-    <w:p>
-      <w:pPr>
-        <w:rPr>
-          <w:rFonts w:ascii="Garamond" w:hAnsi="Garamond"/>
-          <w:lang w:val="es-ES"/>
-        </w:rPr>
-      </w:pPr>
-    </w:p>
-    <w:p>
-      <w:pPr>
-        <w:rPr>
-          <w:rFonts w:ascii="Garamond" w:hAnsi="Garamond"/>
-          <w:lang w:val="es-ES"/>
-        </w:rPr>
-      </w:pPr>
-    </w:p>
-    <w:p>
-      <w:pPr>
-        <w:rPr>
-          <w:rFonts w:ascii="Garamond" w:hAnsi="Garamond"/>
-          <w:lang w:val="es-ES"/>
-        </w:rPr>
-      </w:pPr>
-    </w:p>
-    <w:p>
-      <w:pPr>
-        <w:rPr>
-          <w:rFonts w:ascii="Garamond" w:hAnsi="Garamond"/>
-          <w:lang w:val="es-ES"/>
-        </w:rPr>
-      </w:pPr>
-    </w:p>
-    <w:p>
-      <w:pPr>
-        <w:rPr>
-          <w:rFonts w:ascii="Garamond" w:hAnsi="Garamond"/>
-          <w:lang w:val="es-ES"/>
-        </w:rPr>
-      </w:pPr>
-    </w:p>
-    <w:p>
-      <w:pPr>
-        <w:rPr>
-          <w:rFonts w:ascii="Garamond" w:hAnsi="Garamond"/>
-          <w:lang w:val="es-ES"/>
-        </w:rPr>
-      </w:pPr>
-    </w:p>
-    <w:p>
-      <w:pPr>
-        <w:rPr>
-          <w:rFonts w:ascii="Garamond" w:hAnsi="Garamond"/>
-          <w:lang w:val="es-ES"/>
-        </w:rPr>
-      </w:pPr>
-    </w:p>
-    <w:p>
-      <w:pPr>
-        <w:rPr>
-          <w:rFonts w:ascii="Garamond" w:hAnsi="Garamond"/>
-          <w:lang w:val="es-ES"/>
-        </w:rPr>
-      </w:pPr>
-    </w:p>
-    <w:p>
-      <w:pPr>
-        <w:rPr>
-          <w:rFonts w:ascii="Garamond" w:hAnsi="Garamond"/>
-          <w:lang w:val="es-ES"/>
-        </w:rPr>
-      </w:pPr>
-    </w:p>
-    <w:p>
-      <w:pPr>
-        <w:rPr>
-          <w:rFonts w:ascii="Garamond" w:hAnsi="Garamond"/>
-          <w:lang w:val="es-ES"/>
-        </w:rPr>
-      </w:pPr>
-    </w:p>
-    <w:p>
-      <w:pPr>
-        <w:rPr>
-          <w:rFonts w:ascii="Garamond" w:hAnsi="Garamond"/>
-          <w:lang w:val="es-ES"/>
-        </w:rPr>
-      </w:pPr>
-    </w:p>
-    <w:p>
-      <w:pPr>
-        <w:rPr>
-          <w:rFonts w:ascii="Garamond" w:hAnsi="Garamond"/>
-          <w:lang w:val="es-ES"/>
-        </w:rPr>
-      </w:pPr>
-    </w:p>
-    <w:p>
-      <w:pPr>
-        <w:rPr>
-          <w:rFonts w:ascii="Garamond" w:hAnsi="Garamond"/>
-          <w:lang w:val="es-ES"/>
-        </w:rPr>
-      </w:pPr>
-    </w:p>
-    <w:p>
-      <w:pPr>
-        <w:rPr>
-          <w:rFonts w:eastAsia="Hiragino Mincho Pro W3"/>
-          <w:b/>
-          <w:bCs/>
-          <w:lang w:val="es-ES"/>
-        </w:rPr>
-      </w:pPr>
-      <w:r>
-        <w:rPr>
-          <w:rFonts w:ascii="Didot" w:eastAsia="Hiragino Mincho Pro W3" w:hAnsi="Didot" w:cs="Didot"/>
-          <w:b/>
-          <w:bCs/>
-          <w:sz w:val="50"/>
-          <w:szCs w:val="50"/>
-          <w:lang w:val="es-ES"/>
-        </w:rPr>
-        <w:br w:type="page"/>
-      </w:r>
-    </w:p>
-    <w:p>
-      <w:pPr>
-        <w:pStyle w:val="Heading1"/>
-        <w:rPr>
-          <w:lang w:val="es-ES"/>
-        </w:rPr>
-      </w:pPr>
-      <w:bookmarkStart w:id="3" w:name="_Toc177138899"/>
+        <w:drawing>
+          <wp:inline distT="0" distB="0" distL="0" distR="0" wp14:anchorId="0E8F83BB" wp14:editId="47A65792">
+            <wp:extent cx="5943600" cy="3994785"/>
+            <wp:effectExtent l="0" t="0" r="0" b="5715"/>
+            <wp:docPr id="1590707269" name="Picture 5" descr="A screenshot of a computer screen&#10;&#10;Description automatically generated"/>
+            <wp:cNvGraphicFramePr>
+              <a:graphicFrameLocks xmlns:a="http://schemas.openxmlformats.org/drawingml/2006/main" noChangeAspect="1"/>
+            </wp:cNvGraphicFramePr>
+            <a:graphic xmlns:a="http://schemas.openxmlformats.org/drawingml/2006/main">
+              <a:graphicData uri="http://schemas.openxmlformats.org/drawingml/2006/picture">
+                <pic:pic xmlns:pic="http://schemas.openxmlformats.org/drawingml/2006/picture">
+                  <pic:nvPicPr>
+                    <pic:cNvPr id="1590707269" name="Picture 5" descr="A screenshot of a computer screen&#10;&#10;Description automatically generated"/>
+                    <pic:cNvPicPr/>
+                  </pic:nvPicPr>
+                  <pic:blipFill>
+                    <a:blip r:embed="rId11">
+                      <a:extLst>
+                        <a:ext uri="{28A0092B-C50C-407E-A947-70E740481C1C}">
+                          <a14:useLocalDpi xmlns:a14="http://schemas.microsoft.com/office/drawing/2010/main" val="0"/>
+                        </a:ext>
+                      </a:extLst>
+                    </a:blip>
+                    <a:stretch>
+                      <a:fillRect/>
+                    </a:stretch>
+                  </pic:blipFill>
+                  <pic:spPr>
+                    <a:xfrm>
+                      <a:off x="0" y="0"/>
+                      <a:ext cx="5943600" cy="3994785"/>
+                    </a:xfrm>
+                    <a:prstGeom prst="rect">
+                      <a:avLst/>
+                    </a:prstGeom>
+                  </pic:spPr>
+                </pic:pic>
+              </a:graphicData>
+            </a:graphic>
+          </wp:inline>
+        </w:drawing>
+      </w:r>
+    </w:p>
+    <w:p>
+      <w:pPr>
+        <w:pStyle w:val="Heading3"/>
+        <w:rPr>
+          <w:lang w:val="es-ES"/>
+        </w:rPr>
+      </w:pPr>
+      <w:r>
+        <w:rPr>
+          <w:lang w:val="es-ES"/>
+        </w:rPr>
+        <w:t>Repositorio:</w:t>
+      </w:r>
+    </w:p>
+    <w:p>
+      <w:pPr>
+        <w:rPr>
+          <w:lang w:val="es-ES"/>
+        </w:rPr>
+      </w:pPr>
+      <w:hyperlink r:id="rId12" w:history="1">
+        <w:r>
+          <w:rPr>
+            <w:rStyle w:val="Hyperlink"/>
+            <w:lang w:val="es-ES"/>
+          </w:rPr>
+          <w:t>https://github.com</w:t>
+        </w:r>
+        <w:r>
+          <w:rPr>
+            <w:rStyle w:val="Hyperlink"/>
+            <w:lang w:val="es-ES"/>
+          </w:rPr>
+          <w:t>/</w:t>
+        </w:r>
+        <w:r>
+          <w:rPr>
+            <w:rStyle w:val="Hyperlink"/>
+            <w:lang w:val="es-ES"/>
+          </w:rPr>
+          <w:t>JES0406/tecnicas-y-paradigmas.git</w:t>
+        </w:r>
+      </w:hyperlink>
+    </w:p>
+    <w:p>
+      <w:pPr>
+        <w:rPr>
+          <w:lang w:val="es-ES"/>
+        </w:rPr>
+      </w:pPr>
+    </w:p>
+    <w:p>
+      <w:pPr>
+        <w:pStyle w:val="Heading3"/>
+        <w:rPr>
+          <w:lang w:val="es-ES"/>
+        </w:rPr>
+      </w:pPr>
+      <w:r>
+        <w:rPr>
+          <w:lang w:val="es-ES"/>
+        </w:rPr>
+        <w:t>Preguntas:</w:t>
+      </w:r>
+    </w:p>
+    <w:p>
+      <w:pPr>
+        <w:pStyle w:val="ListParagraph"/>
+        <w:numPr>
+          <w:ilvl w:val="0"/>
+          <w:numId w:val="15"/>
+        </w:numPr>
+        <w:rPr>
+          <w:lang w:val="es-ES"/>
+        </w:rPr>
+      </w:pPr>
+      <w:r>
+        <w:rPr>
+          <w:lang w:val="es-ES"/>
+        </w:rPr>
+        <w:t>¿Explicar brevemente si se están aplicando los principios SOLID dentro del código y el porqué de esa implementación?</w:t>
+      </w:r>
+    </w:p>
+    <w:p>
+      <w:pPr>
+        <w:pStyle w:val="ListParagraph"/>
+        <w:numPr>
+          <w:ilvl w:val="1"/>
+          <w:numId w:val="15"/>
+        </w:numPr>
+        <w:rPr>
+          <w:lang w:val="es-ES"/>
+        </w:rPr>
+      </w:pPr>
+      <w:r>
+        <w:t>Single Responsibility Principle</w:t>
+      </w:r>
+      <w:r>
+        <w:t>.</w:t>
+      </w:r>
+      <w:r>
+        <w:br/>
+      </w:r>
+      <w:r>
+        <w:rPr>
+          <w:lang w:val="es-ES"/>
+        </w:rPr>
+        <w:t xml:space="preserve">Se </w:t>
+      </w:r>
+      <w:r>
+        <w:rPr>
+          <w:lang w:val="es-ES"/>
+        </w:rPr>
+        <w:t>trata de un principio para simplificar la lectura del código.</w:t>
+      </w:r>
+      <w:r>
+        <w:rPr>
+          <w:lang w:val="es-ES"/>
+        </w:rPr>
+        <w:br/>
+        <w:t>Sin embargo, en city</w:t>
+      </w:r>
+      <w:r>
+        <w:rPr>
+          <w:lang w:val="es-ES"/>
+        </w:rPr>
+        <w:t xml:space="preserve">, </w:t>
+      </w:r>
+      <w:r>
+        <w:rPr>
+          <w:lang w:val="es-ES"/>
+        </w:rPr>
+        <w:t>measuringDevice</w:t>
+      </w:r>
+      <w:r>
+        <w:rPr>
+          <w:lang w:val="es-ES"/>
+        </w:rPr>
+        <w:t xml:space="preserve">, vehicle y PoliceStation </w:t>
+      </w:r>
+      <w:r>
+        <w:rPr>
+          <w:lang w:val="es-ES"/>
+        </w:rPr>
+        <w:t>no se respeta del todo al utilizarlo como controlador de lógica y escritor de mensajes. Esto es para no complicar en exceso el diagrama con conexiones innecesarias, así simplificando la estructura.</w:t>
+      </w:r>
+    </w:p>
+    <w:p>
+      <w:pPr>
+        <w:pStyle w:val="ListParagraph"/>
+        <w:numPr>
+          <w:ilvl w:val="1"/>
+          <w:numId w:val="15"/>
+        </w:numPr>
+        <w:rPr>
+          <w:lang w:val="es-ES"/>
+        </w:rPr>
+      </w:pPr>
+      <w:r>
+        <w:rPr>
+          <w:lang w:val="es-ES"/>
+        </w:rPr>
+        <w:t>Open/Closed Principle.</w:t>
+      </w:r>
+    </w:p>
+    <w:p>
+      <w:pPr>
+        <w:ind w:left="1440"/>
+        <w:rPr>
+          <w:lang w:val="es-ES"/>
+        </w:rPr>
+      </w:pPr>
+      <w:r>
+        <w:rPr>
+          <w:lang w:val="es-ES"/>
+        </w:rPr>
+        <w:t>Se trata de un principio para garantizar la extensión de las clases en futuras implementaciones.</w:t>
+      </w:r>
+    </w:p>
+    <w:p>
+      <w:pPr>
+        <w:ind w:left="1440"/>
+        <w:rPr>
+          <w:lang w:val="es-ES"/>
+        </w:rPr>
+      </w:pPr>
       <w:r>
         <w:rPr>
           <w:lang w:val="es-ES"/>
         </w:rPr>
         <w:lastRenderedPageBreak/>
-        <w:t>Conclusión</w:t>
-      </w:r>
-      <w:bookmarkEnd w:id="3"/>
-    </w:p>
-    <w:p>
-      <w:pPr>
-        <w:rPr>
-          <w:rFonts w:ascii="Garamond" w:hAnsi="Garamond"/>
+        <w:t xml:space="preserve">En la clase city, se tiene un problema </w:t>
+      </w:r>
+      <w:r>
+        <w:rPr>
+          <w:lang w:val="es-ES"/>
+        </w:rPr>
+        <w:t xml:space="preserve">ya que si cambia la manera en la que los taxis se comportan, </w:t>
+      </w:r>
+      <w:r>
+        <w:rPr>
+          <w:lang w:val="es-ES"/>
+        </w:rPr>
+        <w:t>hay que modificar el comportamiento de la clase.</w:t>
+      </w:r>
+    </w:p>
+    <w:p>
+      <w:pPr>
+        <w:ind w:left="1440"/>
+        <w:rPr>
+          <w:lang w:val="es-ES"/>
+        </w:rPr>
+      </w:pPr>
+      <w:r>
+        <w:rPr>
+          <w:lang w:val="es-ES"/>
+        </w:rPr>
+        <w:t>Pasa algo similar entre city y policeStation y policeStation y policeCar.</w:t>
+      </w:r>
+      <w:r>
+        <w:rPr>
+          <w:lang w:val="es-ES"/>
+        </w:rPr>
+        <w:br/>
+        <w:t>Para reparar esto, hay que cambiar el comportamiento de registerTaxi y registerPoliceCar.</w:t>
+      </w:r>
+      <w:r>
+        <w:rPr>
+          <w:lang w:val="es-ES"/>
+        </w:rPr>
+        <w:br/>
+        <w:t>Ahora estas reciben el objeto creado en vez de crearlo y simplemente lo añaden a sus respectivas listas.</w:t>
+      </w:r>
+    </w:p>
+    <w:p>
+      <w:pPr>
+        <w:ind w:left="1440"/>
+        <w:rPr>
+          <w:lang w:val="es-ES"/>
+        </w:rPr>
+      </w:pPr>
+      <w:r>
+        <w:rPr>
+          <w:lang w:val="es-ES"/>
+        </w:rPr>
+        <w:t>Además, al cambiar esto, se pueden crear instancias de estos objetos sin que dependan de las capas superiores( city, PoliceStation, etc).</w:t>
+      </w:r>
+      <w:r>
+        <w:rPr>
+          <w:lang w:val="es-ES"/>
+        </w:rPr>
+        <w:br/>
+        <w:t>A su vez, en vez de mandar una policeStation en el constructor de un policeCar, creamos un método para que insertarlo de manera correcta.</w:t>
+      </w:r>
+    </w:p>
+    <w:p>
+      <w:pPr>
+        <w:pStyle w:val="ListParagraph"/>
+        <w:numPr>
+          <w:ilvl w:val="1"/>
+          <w:numId w:val="15"/>
+        </w:numPr>
+        <w:rPr>
+          <w:lang w:val="es-ES"/>
+        </w:rPr>
+      </w:pPr>
+      <w:r>
+        <w:t>Liskov Substitution Principle</w:t>
+      </w:r>
+      <w:r>
+        <w:t>.</w:t>
+      </w:r>
+    </w:p>
+    <w:p>
+      <w:pPr>
+        <w:ind w:left="1440"/>
+        <w:rPr>
+          <w:lang w:val="es-ES"/>
+        </w:rPr>
+      </w:pPr>
+      <w:r>
+        <w:rPr>
+          <w:lang w:val="es-ES"/>
+        </w:rPr>
+        <w:t>Este principio trata sobre l</w:t>
+      </w:r>
+      <w:r>
+        <w:rPr>
+          <w:lang w:val="es-ES"/>
+        </w:rPr>
+        <w:t>a herencia entre clases.</w:t>
+      </w:r>
+    </w:p>
+    <w:p>
+      <w:pPr>
+        <w:ind w:left="1440"/>
+        <w:rPr>
+          <w:lang w:val="es-ES"/>
+        </w:rPr>
+      </w:pPr>
+      <w:r>
+        <w:rPr>
+          <w:lang w:val="es-ES"/>
+        </w:rPr>
+        <w:t>En esta práctica no se rompe este principio.</w:t>
+      </w:r>
+    </w:p>
+    <w:p>
+      <w:pPr>
+        <w:pStyle w:val="ListParagraph"/>
+        <w:numPr>
+          <w:ilvl w:val="1"/>
+          <w:numId w:val="15"/>
+        </w:numPr>
+        <w:rPr>
+          <w:lang w:val="es-ES"/>
+        </w:rPr>
+      </w:pPr>
+      <w:r>
+        <w:t>Interface Segregation Principle</w:t>
+      </w:r>
+      <w:r>
+        <w:t>.</w:t>
+      </w:r>
+    </w:p>
+    <w:p>
+      <w:pPr>
+        <w:pStyle w:val="ListParagraph"/>
+        <w:ind w:left="1440"/>
+        <w:rPr>
+          <w:lang w:val="es-ES"/>
+        </w:rPr>
+      </w:pPr>
+      <w:r>
+        <w:rPr>
+          <w:lang w:val="es-ES"/>
+        </w:rPr>
+        <w:t>Este principio se centra e</w:t>
+      </w:r>
+      <w:r>
+        <w:rPr>
+          <w:lang w:val="es-ES"/>
+        </w:rPr>
+        <w:t>n el uso correcto de las interfaces.</w:t>
+      </w:r>
+    </w:p>
+    <w:p>
+      <w:pPr>
+        <w:pStyle w:val="ListParagraph"/>
+        <w:ind w:left="1440"/>
+        <w:rPr>
+          <w:lang w:val="es-ES"/>
+        </w:rPr>
+      </w:pPr>
+      <w:r>
+        <w:rPr>
+          <w:lang w:val="es-ES"/>
+        </w:rPr>
+        <w:t>En esta practica se rompe al implementar el IMessageWriter en todas las clases en las que se hace pues su función no es la de escribir en pantalla.</w:t>
+      </w:r>
+    </w:p>
+    <w:p>
+      <w:pPr>
+        <w:pStyle w:val="ListParagraph"/>
+        <w:numPr>
+          <w:ilvl w:val="1"/>
+          <w:numId w:val="15"/>
+        </w:numPr>
+        <w:rPr>
+          <w:lang w:val="es-ES"/>
+        </w:rPr>
+      </w:pPr>
+      <w:r>
+        <w:t>Dependency Inversion Principle</w:t>
+      </w:r>
+      <w:r>
+        <w:t>.</w:t>
+      </w:r>
+    </w:p>
+    <w:p>
+      <w:pPr>
+        <w:pStyle w:val="ListParagraph"/>
+        <w:ind w:left="1440"/>
+        <w:rPr>
+          <w:lang w:val="es-ES"/>
+        </w:rPr>
+      </w:pPr>
+      <w:r>
+        <w:rPr>
+          <w:lang w:val="es-ES"/>
+        </w:rPr>
+        <w:t>Parecido a la Open/</w:t>
+      </w:r>
+      <w:r>
+        <w:rPr>
+          <w:lang w:val="es-ES"/>
+        </w:rPr>
+        <w:t>Closed principle este principio trata de las dependencias con otras clases.</w:t>
+      </w:r>
+    </w:p>
+    <w:p>
+      <w:pPr>
+        <w:pStyle w:val="ListParagraph"/>
+        <w:ind w:left="1440"/>
+        <w:rPr>
+          <w:lang w:val="es-ES"/>
+        </w:rPr>
+      </w:pPr>
+      <w:r>
+        <w:rPr>
+          <w:lang w:val="es-ES"/>
+        </w:rPr>
+        <w:t xml:space="preserve">En este caso, </w:t>
+      </w:r>
+      <w:r>
+        <w:rPr>
+          <w:lang w:val="es-ES"/>
+        </w:rPr>
+        <w:t>se rompe por los mismos motivos que en el principio mencionado.</w:t>
+      </w:r>
+    </w:p>
+    <w:p>
+      <w:pPr>
+        <w:pStyle w:val="ListParagraph"/>
+        <w:ind w:left="1440"/>
+        <w:rPr>
+          <w:lang w:val="es-ES"/>
+        </w:rPr>
+      </w:pPr>
+      <w:r>
+        <w:rPr>
+          <w:lang w:val="es-ES"/>
+        </w:rPr>
+        <w:t>La solución es la misma.</w:t>
+      </w:r>
+    </w:p>
+    <w:p>
+      <w:pPr>
+        <w:pStyle w:val="ListParagraph"/>
+        <w:ind w:left="1440"/>
+        <w:rPr>
+          <w:lang w:val="es-ES"/>
+        </w:rPr>
+      </w:pPr>
+      <w:r>
+        <w:rPr>
+          <w:lang w:val="es-ES"/>
+        </w:rPr>
+        <w:t>Sin embargo, tenemos ciertas abstracciones que hemos evitado para simplificar la estructura del código sacrificando abstracción.</w:t>
+      </w:r>
+    </w:p>
+    <w:p>
+      <w:pPr>
+        <w:pStyle w:val="ListParagraph"/>
+        <w:numPr>
+          <w:ilvl w:val="0"/>
+          <w:numId w:val="15"/>
+        </w:numPr>
+        <w:rPr>
+          <w:lang w:val="es-ES"/>
+        </w:rPr>
+      </w:pPr>
+      <w:r>
+        <w:rPr>
+          <w:lang w:val="es-ES"/>
+        </w:rPr>
+        <w:t>Ahora queremos que el policía pueda tener diferentes aparatos de medida, que pueden ser un medidor de velocidad (Radar) o un medidos de alcohol (Alcoholímetro). Al coche de policía solo se le puede asignar un único medidor, y en el coche de policía únicamente va a haber un método para activar el aparato de medida. Con la arquitectura actual, ¿Qué principio SOLID incumpliríamos y cómo lo solucionarías?</w:t>
+      </w:r>
+    </w:p>
+    <w:p>
+      <w:pPr>
+        <w:ind w:left="720"/>
+        <w:rPr>
+          <w:lang w:val="es-ES"/>
+        </w:rPr>
+      </w:pPr>
+      <w:r>
+        <w:rPr>
+          <w:lang w:val="es-ES"/>
+        </w:rPr>
+        <w:t>En mi caso, yo ya había dado con este caso y lo he arreglado, pero de no hacerlo se estarían incumpliendo el método Open/closed y el Dependency Inversión.</w:t>
+      </w:r>
+    </w:p>
+    <w:p>
+      <w:pPr>
+        <w:ind w:left="720"/>
+        <w:rPr>
+          <w:lang w:val="es-ES"/>
+        </w:rPr>
+      </w:pPr>
+      <w:r>
+        <w:rPr>
+          <w:lang w:val="es-ES"/>
+        </w:rPr>
+        <w:t>Para arreglarlo he creado una clase abstracta MeasuringDevice y he usado un detector para tratar con el caso de no tener ningún dispositivo.</w:t>
+      </w:r>
+    </w:p>
+    <w:p>
+      <w:pPr>
+        <w:rPr>
+          <w:lang w:val="es-ES"/>
+        </w:rPr>
+      </w:pPr>
+    </w:p>
+    <w:p>
+      <w:pPr>
+        <w:pStyle w:val="Heading3"/>
+        <w:rPr>
+          <w:lang w:val="es-ES"/>
+        </w:rPr>
+      </w:pPr>
+      <w:r>
+        <w:rPr>
+          <w:lang w:val="es-ES"/>
+        </w:rPr>
+        <w:lastRenderedPageBreak/>
+        <w:t>Nuevo UML:</w:t>
+      </w:r>
+    </w:p>
+    <w:p>
+      <w:pPr>
+        <w:pStyle w:val="Heading3"/>
+        <w:rPr>
+          <w:lang w:val="es-ES"/>
         </w:rPr>
       </w:pPr>
       <w:r>
@@ -2451,353 +1502,66 @@
           <w:noProof/>
           <w:lang w:val="es-ES"/>
         </w:rPr>
-        <mc:AlternateContent>
-          <mc:Choice Requires="wps">
-            <w:drawing>
-              <wp:anchor distT="0" distB="0" distL="114300" distR="114300" simplePos="0" relativeHeight="251658244" behindDoc="0" locked="0" layoutInCell="1" allowOverlap="1" wp14:anchorId="3E2C438A" wp14:editId="286ACBA3">
-                <wp:simplePos x="0" y="0"/>
-                <wp:positionH relativeFrom="column">
-                  <wp:posOffset>269646</wp:posOffset>
-                </wp:positionH>
-                <wp:positionV relativeFrom="paragraph">
-                  <wp:posOffset>30480</wp:posOffset>
-                </wp:positionV>
-                <wp:extent cx="6226810" cy="1736203"/>
-                <wp:effectExtent l="0" t="0" r="8890" b="16510"/>
-                <wp:wrapNone/>
-                <wp:docPr id="1475604859" name="Text Box 4"/>
-                <wp:cNvGraphicFramePr/>
-                <a:graphic xmlns:a="http://schemas.openxmlformats.org/drawingml/2006/main">
-                  <a:graphicData uri="http://schemas.microsoft.com/office/word/2010/wordprocessingShape">
-                    <wps:wsp>
-                      <wps:cNvSpPr txBox="1"/>
-                      <wps:spPr>
-                        <a:xfrm>
-                          <a:off x="0" y="0"/>
-                          <a:ext cx="6226810" cy="1736203"/>
-                        </a:xfrm>
-                        <a:prstGeom prst="rect">
-                          <a:avLst/>
-                        </a:prstGeom>
-                        <a:solidFill>
-                          <a:schemeClr val="accent6">
-                            <a:lumMod val="20000"/>
-                            <a:lumOff val="80000"/>
-                          </a:schemeClr>
-                        </a:solidFill>
-                        <a:ln w="9525">
-                          <a:solidFill>
-                            <a:schemeClr val="tx1"/>
-                          </a:solidFill>
-                        </a:ln>
-                      </wps:spPr>
-                      <wps:txbx>
-                        <w:txbxContent>
-                          <w:p>
-                            <w:pPr>
-                              <w:rPr>
-                                <w:rFonts w:ascii="Garamond" w:hAnsi="Garamond"/>
-                              </w:rPr>
-                            </w:pPr>
-                            <w:r>
-                              <w:rPr>
-                                <w:rFonts w:ascii="Garamond" w:hAnsi="Garamond"/>
-                                <w:lang w:val="es-ES"/>
-                              </w:rPr>
-                              <w:t xml:space="preserve">La conclusión debe resumir los principales hallazgos y aprendizajes obtenidos durante la práctica, así como destacar la relevancia de la solución implementada. </w:t>
-                            </w:r>
-                            <w:proofErr w:type="spellStart"/>
-                            <w:r>
-                              <w:rPr>
-                                <w:rFonts w:ascii="Garamond" w:hAnsi="Garamond"/>
-                              </w:rPr>
-                              <w:t>Incluye</w:t>
-                            </w:r>
-                            <w:proofErr w:type="spellEnd"/>
-                            <w:r>
-                              <w:rPr>
-                                <w:rFonts w:ascii="Garamond" w:hAnsi="Garamond"/>
-                              </w:rPr>
-                              <w:t>:</w:t>
-                            </w:r>
-                          </w:p>
-                          <w:p>
-                            <w:pPr>
-                              <w:ind w:left="720"/>
-                              <w:rPr>
-                                <w:rFonts w:ascii="Garamond" w:hAnsi="Garamond"/>
-                              </w:rPr>
-                            </w:pPr>
-                          </w:p>
-                          <w:p>
-                            <w:pPr>
-                              <w:pStyle w:val="ListParagraph"/>
-                              <w:numPr>
-                                <w:ilvl w:val="0"/>
-                                <w:numId w:val="12"/>
-                              </w:numPr>
-                              <w:rPr>
-                                <w:rFonts w:ascii="Garamond" w:hAnsi="Garamond"/>
-                                <w:lang w:val="es-ES"/>
-                              </w:rPr>
-                            </w:pPr>
-                            <w:r>
-                              <w:rPr>
-                                <w:rFonts w:ascii="Garamond" w:hAnsi="Garamond"/>
-                                <w:b/>
-                                <w:lang w:val="es-ES"/>
-                              </w:rPr>
-                              <w:t>Resumen del proceso</w:t>
-                            </w:r>
-                            <w:r>
-                              <w:rPr>
-                                <w:rFonts w:ascii="Garamond" w:hAnsi="Garamond"/>
-                                <w:lang w:val="es-ES"/>
-                              </w:rPr>
-                              <w:t>: Recapitula brevemente el proceso seguido desde la identificación del problema hasta la obtención de los resultados.</w:t>
-                            </w:r>
-                          </w:p>
-                          <w:p>
-                            <w:pPr>
-                              <w:pStyle w:val="ListParagraph"/>
-                              <w:numPr>
-                                <w:ilvl w:val="0"/>
-                                <w:numId w:val="12"/>
-                              </w:numPr>
-                              <w:rPr>
-                                <w:rFonts w:ascii="Garamond" w:hAnsi="Garamond"/>
-                                <w:color w:val="000000" w:themeColor="text1"/>
-                                <w:lang w:val="es-ES"/>
-                              </w:rPr>
-                            </w:pPr>
-                            <w:r>
-                              <w:rPr>
-                                <w:rFonts w:ascii="Garamond" w:hAnsi="Garamond"/>
-                                <w:b/>
-                                <w:color w:val="000000" w:themeColor="text1"/>
-                                <w:lang w:val="es-ES"/>
-                              </w:rPr>
-                              <w:t>Principales logros</w:t>
-                            </w:r>
-                            <w:r>
-                              <w:rPr>
-                                <w:rFonts w:ascii="Garamond" w:hAnsi="Garamond"/>
-                                <w:color w:val="000000" w:themeColor="text1"/>
-                                <w:lang w:val="es-ES"/>
-                              </w:rPr>
-                              <w:t>: Destaca los logros más importantes, como el correcto funcionamiento del sistema, en base a los resultados obtenidos.</w:t>
-                            </w:r>
-                          </w:p>
-                        </w:txbxContent>
-                      </wps:txbx>
-                      <wps:bodyPr rot="0" spcFirstLastPara="0" vertOverflow="overflow" horzOverflow="overflow" vert="horz" wrap="square" lIns="91440" tIns="45720" rIns="91440" bIns="45720" numCol="1" spcCol="0" rtlCol="0" fromWordArt="0" anchor="ctr" anchorCtr="0" forceAA="0" compatLnSpc="1">
-                        <a:prstTxWarp prst="textNoShape">
-                          <a:avLst/>
-                        </a:prstTxWarp>
-                        <a:noAutofit/>
-                      </wps:bodyPr>
-                    </wps:wsp>
-                  </a:graphicData>
-                </a:graphic>
-                <wp14:sizeRelH relativeFrom="margin">
-                  <wp14:pctWidth>0</wp14:pctWidth>
-                </wp14:sizeRelH>
-                <wp14:sizeRelV relativeFrom="margin">
-                  <wp14:pctHeight>0</wp14:pctHeight>
-                </wp14:sizeRelV>
-              </wp:anchor>
-            </w:drawing>
-          </mc:Choice>
-          <mc:Fallback>
-            <w:pict>
-              <v:shape w14:anchorId="3E2C438A" id="_x0000_s1029" type="#_x0000_t202" style="position:absolute;margin-left:21.25pt;margin-top:2.4pt;width:490.3pt;height:136.7pt;z-index:251658244;visibility:visible;mso-wrap-style:square;mso-width-percent:0;mso-height-percent:0;mso-wrap-distance-left:9pt;mso-wrap-distance-top:0;mso-wrap-distance-right:9pt;mso-wrap-distance-bottom:0;mso-position-horizontal:absolute;mso-position-horizontal-relative:text;mso-position-vertical:absolute;mso-position-vertical-relative:text;mso-width-percent:0;mso-height-percent:0;mso-width-relative:margin;mso-height-relative:margin;v-text-anchor:middle" o:gfxdata="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" fillcolor="#fde9d9 [665]" strokecolor="black [3213]">
-                <v:textbox>
-                  <w:txbxContent>
-                    <w:p>
-                      <w:pPr>
-                        <w:rPr>
-                          <w:rFonts w:ascii="Garamond" w:hAnsi="Garamond"/>
-                        </w:rPr>
-                      </w:pPr>
-                      <w:r>
-                        <w:rPr>
-                          <w:rFonts w:ascii="Garamond" w:hAnsi="Garamond"/>
-                          <w:lang w:val="es-ES"/>
-                        </w:rPr>
-                        <w:t xml:space="preserve">La conclusión debe resumir los principales hallazgos y aprendizajes obtenidos durante la práctica, así como destacar la relevancia de la solución implementada. </w:t>
-                      </w:r>
-                      <w:proofErr w:type="spellStart"/>
-                      <w:r>
-                        <w:rPr>
-                          <w:rFonts w:ascii="Garamond" w:hAnsi="Garamond"/>
-                        </w:rPr>
-                        <w:t>Incluye</w:t>
-                      </w:r>
-                      <w:proofErr w:type="spellEnd"/>
-                      <w:r>
-                        <w:rPr>
-                          <w:rFonts w:ascii="Garamond" w:hAnsi="Garamond"/>
-                        </w:rPr>
-                        <w:t>:</w:t>
-                      </w:r>
-                    </w:p>
-                    <w:p>
-                      <w:pPr>
-                        <w:ind w:left="720"/>
-                        <w:rPr>
-                          <w:rFonts w:ascii="Garamond" w:hAnsi="Garamond"/>
-                        </w:rPr>
-                      </w:pPr>
-                    </w:p>
-                    <w:p>
-                      <w:pPr>
-                        <w:pStyle w:val="ListParagraph"/>
-                        <w:numPr>
-                          <w:ilvl w:val="0"/>
-                          <w:numId w:val="12"/>
-                        </w:numPr>
-                        <w:rPr>
-                          <w:rFonts w:ascii="Garamond" w:hAnsi="Garamond"/>
-                          <w:lang w:val="es-ES"/>
-                        </w:rPr>
-                      </w:pPr>
-                      <w:r>
-                        <w:rPr>
-                          <w:rFonts w:ascii="Garamond" w:hAnsi="Garamond"/>
-                          <w:b/>
-                          <w:lang w:val="es-ES"/>
-                        </w:rPr>
-                        <w:t>Resumen del proceso</w:t>
-                      </w:r>
-                      <w:r>
-                        <w:rPr>
-                          <w:rFonts w:ascii="Garamond" w:hAnsi="Garamond"/>
-                          <w:lang w:val="es-ES"/>
-                        </w:rPr>
-                        <w:t>: Recapitula brevemente el proceso seguido desde la identificación del problema hasta la obtención de los resultados.</w:t>
-                      </w:r>
-                    </w:p>
-                    <w:p>
-                      <w:pPr>
-                        <w:pStyle w:val="ListParagraph"/>
-                        <w:numPr>
-                          <w:ilvl w:val="0"/>
-                          <w:numId w:val="12"/>
-                        </w:numPr>
-                        <w:rPr>
-                          <w:rFonts w:ascii="Garamond" w:hAnsi="Garamond"/>
-                          <w:color w:val="000000" w:themeColor="text1"/>
-                          <w:lang w:val="es-ES"/>
-                        </w:rPr>
-                      </w:pPr>
-                      <w:r>
-                        <w:rPr>
-                          <w:rFonts w:ascii="Garamond" w:hAnsi="Garamond"/>
-                          <w:b/>
-                          <w:color w:val="000000" w:themeColor="text1"/>
-                          <w:lang w:val="es-ES"/>
-                        </w:rPr>
-                        <w:t>Principales logros</w:t>
-                      </w:r>
-                      <w:r>
-                        <w:rPr>
-                          <w:rFonts w:ascii="Garamond" w:hAnsi="Garamond"/>
-                          <w:color w:val="000000" w:themeColor="text1"/>
-                          <w:lang w:val="es-ES"/>
-                        </w:rPr>
-                        <w:t>: Destaca los logros más importantes, como el correcto funcionamiento del sistema, en base a los resultados obtenidos.</w:t>
-                      </w:r>
-                    </w:p>
-                  </w:txbxContent>
-                </v:textbox>
-              </v:shape>
-            </w:pict>
-          </mc:Fallback>
-        </mc:AlternateContent>
-      </w:r>
-    </w:p>
-    <w:p>
-      <w:pPr>
-        <w:rPr>
-          <w:rFonts w:ascii="Garamond" w:hAnsi="Garamond"/>
-        </w:rPr>
-      </w:pPr>
-    </w:p>
-    <w:p>
-      <w:pPr>
-        <w:rPr>
-          <w:rFonts w:ascii="Garamond" w:hAnsi="Garamond"/>
-        </w:rPr>
-      </w:pPr>
-    </w:p>
-    <w:p>
-      <w:pPr>
-        <w:rPr>
-          <w:rFonts w:ascii="Garamond" w:hAnsi="Garamond"/>
-        </w:rPr>
-      </w:pPr>
-    </w:p>
-    <w:p>
-      <w:pPr>
-        <w:rPr>
-          <w:rFonts w:ascii="Garamond" w:hAnsi="Garamond"/>
-        </w:rPr>
-      </w:pPr>
-    </w:p>
-    <w:p>
-      <w:pPr>
-        <w:rPr>
-          <w:rFonts w:ascii="Garamond" w:hAnsi="Garamond"/>
-        </w:rPr>
-      </w:pPr>
-    </w:p>
-    <w:p>
-      <w:pPr>
-        <w:rPr>
-          <w:rFonts w:ascii="Garamond" w:hAnsi="Garamond"/>
-        </w:rPr>
-      </w:pPr>
-    </w:p>
-    <w:p>
-      <w:pPr>
-        <w:rPr>
-          <w:rFonts w:ascii="Garamond" w:hAnsi="Garamond"/>
-        </w:rPr>
-      </w:pPr>
-    </w:p>
-    <w:p>
-      <w:pPr>
-        <w:rPr>
-          <w:rFonts w:ascii="Garamond" w:hAnsi="Garamond"/>
-        </w:rPr>
-      </w:pPr>
-    </w:p>
-    <w:p>
-      <w:pPr>
-        <w:rPr>
-          <w:rFonts w:ascii="Garamond" w:hAnsi="Garamond"/>
-        </w:rPr>
-      </w:pPr>
-    </w:p>
-    <w:p>
-      <w:pPr>
-        <w:rPr>
-          <w:rFonts w:ascii="Garamond" w:hAnsi="Garamond"/>
-        </w:rPr>
-      </w:pPr>
-    </w:p>
-    <w:p>
-      <w:pPr>
-        <w:rPr>
-          <w:rFonts w:ascii="Garamond" w:hAnsi="Garamond"/>
-        </w:rPr>
-      </w:pPr>
+        <w:drawing>
+          <wp:inline distT="0" distB="0" distL="0" distR="0" wp14:anchorId="2E16FC05" wp14:editId="4CE2BA7F">
+            <wp:extent cx="5943600" cy="4171315"/>
+            <wp:effectExtent l="0" t="0" r="0" b="635"/>
+            <wp:docPr id="1043355399" name="Picture 1" descr="A screenshot of a computer screen&#10;&#10;Description automatically generated"/>
+            <wp:cNvGraphicFramePr>
+              <a:graphicFrameLocks xmlns:a="http://schemas.openxmlformats.org/drawingml/2006/main" noChangeAspect="1"/>
+            </wp:cNvGraphicFramePr>
+            <a:graphic xmlns:a="http://schemas.openxmlformats.org/drawingml/2006/main">
+              <a:graphicData uri="http://schemas.openxmlformats.org/drawingml/2006/picture">
+                <pic:pic xmlns:pic="http://schemas.openxmlformats.org/drawingml/2006/picture">
+                  <pic:nvPicPr>
+                    <pic:cNvPr id="1043355399" name="Picture 1" descr="A screenshot of a computer screen&#10;&#10;Description automatically generated"/>
+                    <pic:cNvPicPr/>
+                  </pic:nvPicPr>
+                  <pic:blipFill>
+                    <a:blip r:embed="rId13">
+                      <a:extLst>
+                        <a:ext uri="{28A0092B-C50C-407E-A947-70E740481C1C}">
+                          <a14:useLocalDpi xmlns:a14="http://schemas.microsoft.com/office/drawing/2010/main" val="0"/>
+                        </a:ext>
+                      </a:extLst>
+                    </a:blip>
+                    <a:stretch>
+                      <a:fillRect/>
+                    </a:stretch>
+                  </pic:blipFill>
+                  <pic:spPr>
+                    <a:xfrm>
+                      <a:off x="0" y="0"/>
+                      <a:ext cx="5943600" cy="4171315"/>
+                    </a:xfrm>
+                    <a:prstGeom prst="rect">
+                      <a:avLst/>
+                    </a:prstGeom>
+                  </pic:spPr>
+                </pic:pic>
+              </a:graphicData>
+            </a:graphic>
+          </wp:inline>
+        </w:drawing>
+      </w:r>
+      <w:r>
+        <w:rPr>
+          <w:lang w:val="es-ES"/>
+        </w:rPr>
+        <w:tab/>
+      </w:r>
+      <w:r>
+        <w:rPr>
+          <w:lang w:val="es-ES"/>
+        </w:rPr>
+        <w:tab/>
+      </w:r>
     </w:p>
     <w:sectPr>
-      <w:headerReference w:type="default" r:id="rId11"/>
-      <w:footerReference w:type="default" r:id="rId12"/>
-      <w:headerReference w:type="first" r:id="rId13"/>
-      <w:footerReference w:type="first" r:id="rId14"/>
+      <w:headerReference w:type="default" r:id="rId14"/>
+      <w:footerReference w:type="default" r:id="rId15"/>
+      <w:headerReference w:type="first" r:id="rId16"/>
+      <w:footerReference w:type="first" r:id="rId17"/>
       <w:pgSz w:w="12240" w:h="15840"/>
       <w:pgMar w:top="1440" w:right="1440" w:bottom="1440" w:left="1440" w:header="1134" w:footer="720" w:gutter="0"/>
       <w:pgNumType w:start="1"/>
@@ -3132,6 +1896,95 @@
     </w:lvl>
   </w:abstractNum>
   <w:abstractNum w:abstractNumId="1" w15:restartNumberingAfterBreak="0">
+    <w:nsid w:val="09E96D49"/>
+    <w:multiLevelType w:val="hybridMultilevel"/>
+    <w:tmpl w:val="EF14699E"/>
+    <w:lvl w:ilvl="0" w:tplc="04090017">
+      <w:start w:val="1"/>
+      <w:numFmt w:val="lowerLetter"/>
+      <w:lvlText w:val="%1)"/>
+      <w:lvlJc w:val="left"/>
+      <w:pPr>
+        <w:ind w:left="720" w:hanging="360"/>
+      </w:pPr>
+      <w:rPr>
+        <w:rFonts w:hint="default"/>
+      </w:rPr>
+    </w:lvl>
+    <w:lvl w:ilvl="1" w:tplc="04090019">
+      <w:start w:val="1"/>
+      <w:numFmt w:val="lowerLetter"/>
+      <w:lvlText w:val="%2."/>
+      <w:lvlJc w:val="left"/>
+      <w:pPr>
+        <w:ind w:left="1440" w:hanging="360"/>
+      </w:pPr>
+    </w:lvl>
+    <w:lvl w:ilvl="2" w:tplc="0409001B">
+      <w:start w:val="1"/>
+      <w:numFmt w:val="lowerRoman"/>
+      <w:lvlText w:val="%3."/>
+      <w:lvlJc w:val="right"/>
+      <w:pPr>
+        <w:ind w:left="2160" w:hanging="180"/>
+      </w:pPr>
+    </w:lvl>
+    <w:lvl w:ilvl="3" w:tplc="0409000F" w:tentative="1">
+      <w:start w:val="1"/>
+      <w:numFmt w:val="decimal"/>
+      <w:lvlText w:val="%4."/>
+      <w:lvlJc w:val="left"/>
+      <w:pPr>
+        <w:ind w:left="2880" w:hanging="360"/>
+      </w:pPr>
+    </w:lvl>
+    <w:lvl w:ilvl="4" w:tplc="04090019" w:tentative="1">
+      <w:start w:val="1"/>
+      <w:numFmt w:val="lowerLetter"/>
+      <w:lvlText w:val="%5."/>
+      <w:lvlJc w:val="left"/>
+      <w:pPr>
+        <w:ind w:left="3600" w:hanging="360"/>
+      </w:pPr>
+    </w:lvl>
+    <w:lvl w:ilvl="5" w:tplc="0409001B" w:tentative="1">
+      <w:start w:val="1"/>
+      <w:numFmt w:val="lowerRoman"/>
+      <w:lvlText w:val="%6."/>
+      <w:lvlJc w:val="right"/>
+      <w:pPr>
+        <w:ind w:left="4320" w:hanging="180"/>
+      </w:pPr>
+    </w:lvl>
+    <w:lvl w:ilvl="6" w:tplc="0409000F" w:tentative="1">
+      <w:start w:val="1"/>
+      <w:numFmt w:val="decimal"/>
+      <w:lvlText w:val="%7."/>
+      <w:lvlJc w:val="left"/>
+      <w:pPr>
+        <w:ind w:left="5040" w:hanging="360"/>
+      </w:pPr>
+    </w:lvl>
+    <w:lvl w:ilvl="7" w:tplc="04090019" w:tentative="1">
+      <w:start w:val="1"/>
+      <w:numFmt w:val="lowerLetter"/>
+      <w:lvlText w:val="%8."/>
+      <w:lvlJc w:val="left"/>
+      <w:pPr>
+        <w:ind w:left="5760" w:hanging="360"/>
+      </w:pPr>
+    </w:lvl>
+    <w:lvl w:ilvl="8" w:tplc="0409001B" w:tentative="1">
+      <w:start w:val="1"/>
+      <w:numFmt w:val="lowerRoman"/>
+      <w:lvlText w:val="%9."/>
+      <w:lvlJc w:val="right"/>
+      <w:pPr>
+        <w:ind w:left="6480" w:hanging="180"/>
+      </w:pPr>
+    </w:lvl>
+  </w:abstractNum>
+  <w:abstractNum w:abstractNumId="2" w15:restartNumberingAfterBreak="0">
     <w:nsid w:val="16AA19AF"/>
     <w:multiLevelType w:val="hybridMultilevel"/>
     <w:tmpl w:val="2F0EAFB4"/>
@@ -3220,7 +2073,7 @@
       </w:pPr>
     </w:lvl>
   </w:abstractNum>
-  <w:abstractNum w:abstractNumId="2" w15:restartNumberingAfterBreak="0">
+  <w:abstractNum w:abstractNumId="3" w15:restartNumberingAfterBreak="0">
     <w:nsid w:val="17541D1B"/>
     <w:multiLevelType w:val="multilevel"/>
     <w:tmpl w:val="8B62C5DA"/>
@@ -3333,7 +2186,7 @@
       </w:pPr>
     </w:lvl>
   </w:abstractNum>
-  <w:abstractNum w:abstractNumId="3" w15:restartNumberingAfterBreak="0">
+  <w:abstractNum w:abstractNumId="4" w15:restartNumberingAfterBreak="0">
     <w:nsid w:val="1B651D20"/>
     <w:multiLevelType w:val="multilevel"/>
     <w:tmpl w:val="F5F8F34E"/>
@@ -3482,7 +2335,7 @@
       </w:rPr>
     </w:lvl>
   </w:abstractNum>
-  <w:abstractNum w:abstractNumId="4" w15:restartNumberingAfterBreak="0">
+  <w:abstractNum w:abstractNumId="5" w15:restartNumberingAfterBreak="0">
     <w:nsid w:val="359C53D0"/>
     <w:multiLevelType w:val="multilevel"/>
     <w:tmpl w:val="51D02BA2"/>
@@ -3631,7 +2484,7 @@
       </w:rPr>
     </w:lvl>
   </w:abstractNum>
-  <w:abstractNum w:abstractNumId="5" w15:restartNumberingAfterBreak="0">
+  <w:abstractNum w:abstractNumId="6" w15:restartNumberingAfterBreak="0">
     <w:nsid w:val="3A1151FA"/>
     <w:multiLevelType w:val="multilevel"/>
     <w:tmpl w:val="63EA6700"/>
@@ -3780,7 +2633,7 @@
       </w:rPr>
     </w:lvl>
   </w:abstractNum>
-  <w:abstractNum w:abstractNumId="6" w15:restartNumberingAfterBreak="0">
+  <w:abstractNum w:abstractNumId="7" w15:restartNumberingAfterBreak="0">
     <w:nsid w:val="4EBA7A24"/>
     <w:multiLevelType w:val="multilevel"/>
     <w:tmpl w:val="2634F24E"/>
@@ -3893,7 +2746,7 @@
       </w:pPr>
     </w:lvl>
   </w:abstractNum>
-  <w:abstractNum w:abstractNumId="7" w15:restartNumberingAfterBreak="0">
+  <w:abstractNum w:abstractNumId="8" w15:restartNumberingAfterBreak="0">
     <w:nsid w:val="4F6B71E6"/>
     <w:multiLevelType w:val="multilevel"/>
     <w:tmpl w:val="8D0ECC4E"/>
@@ -4042,7 +2895,7 @@
       </w:rPr>
     </w:lvl>
   </w:abstractNum>
-  <w:abstractNum w:abstractNumId="8" w15:restartNumberingAfterBreak="0">
+  <w:abstractNum w:abstractNumId="9" w15:restartNumberingAfterBreak="0">
     <w:nsid w:val="56B52D25"/>
     <w:multiLevelType w:val="hybridMultilevel"/>
     <w:tmpl w:val="0C04363C"/>
@@ -4131,7 +2984,7 @@
       </w:pPr>
     </w:lvl>
   </w:abstractNum>
-  <w:abstractNum w:abstractNumId="9" w15:restartNumberingAfterBreak="0">
+  <w:abstractNum w:abstractNumId="10" w15:restartNumberingAfterBreak="0">
     <w:nsid w:val="5FB5665A"/>
     <w:multiLevelType w:val="multilevel"/>
     <w:tmpl w:val="BACEF5C0"/>
@@ -4280,7 +3133,7 @@
       </w:rPr>
     </w:lvl>
   </w:abstractNum>
-  <w:abstractNum w:abstractNumId="10" w15:restartNumberingAfterBreak="0">
+  <w:abstractNum w:abstractNumId="11" w15:restartNumberingAfterBreak="0">
     <w:nsid w:val="618D399E"/>
     <w:multiLevelType w:val="hybridMultilevel"/>
     <w:tmpl w:val="12D6F9A8"/>
@@ -4369,7 +3222,7 @@
       </w:pPr>
     </w:lvl>
   </w:abstractNum>
-  <w:abstractNum w:abstractNumId="11" w15:restartNumberingAfterBreak="0">
+  <w:abstractNum w:abstractNumId="12" w15:restartNumberingAfterBreak="0">
     <w:nsid w:val="644732D5"/>
     <w:multiLevelType w:val="multilevel"/>
     <w:tmpl w:val="CBB0ADF2"/>
@@ -4486,7 +3339,7 @@
       </w:pPr>
     </w:lvl>
   </w:abstractNum>
-  <w:abstractNum w:abstractNumId="12" w15:restartNumberingAfterBreak="0">
+  <w:abstractNum w:abstractNumId="13" w15:restartNumberingAfterBreak="0">
     <w:nsid w:val="7B5C42B4"/>
     <w:multiLevelType w:val="hybridMultilevel"/>
     <w:tmpl w:val="12D6F9A8"/>
@@ -4575,7 +3428,7 @@
       </w:pPr>
     </w:lvl>
   </w:abstractNum>
-  <w:abstractNum w:abstractNumId="13" w15:restartNumberingAfterBreak="0">
+  <w:abstractNum w:abstractNumId="14" w15:restartNumberingAfterBreak="0">
     <w:nsid w:val="7DBA19EC"/>
     <w:multiLevelType w:val="multilevel"/>
     <w:tmpl w:val="740C817C"/>
@@ -4697,46 +3550,49 @@
     </w:lvl>
   </w:abstractNum>
   <w:num w:numId="1" w16cid:durableId="1810827735">
+    <w:abstractNumId w:val="9"/>
+  </w:num>
+  <w:num w:numId="2" w16cid:durableId="175703085">
+    <w:abstractNumId w:val="14"/>
+  </w:num>
+  <w:num w:numId="3" w16cid:durableId="1727870283">
+    <w:abstractNumId w:val="12"/>
+  </w:num>
+  <w:num w:numId="4" w16cid:durableId="1230309606">
+    <w:abstractNumId w:val="4"/>
+  </w:num>
+  <w:num w:numId="5" w16cid:durableId="1579484155">
+    <w:abstractNumId w:val="3"/>
+  </w:num>
+  <w:num w:numId="6" w16cid:durableId="767432941">
+    <w:abstractNumId w:val="10"/>
+  </w:num>
+  <w:num w:numId="7" w16cid:durableId="1428651893">
+    <w:abstractNumId w:val="11"/>
+  </w:num>
+  <w:num w:numId="8" w16cid:durableId="1074594021">
     <w:abstractNumId w:val="8"/>
   </w:num>
-  <w:num w:numId="2" w16cid:durableId="175703085">
-    <w:abstractNumId w:val="13"/>
-  </w:num>
-  <w:num w:numId="3" w16cid:durableId="1727870283">
-    <w:abstractNumId w:val="11"/>
-  </w:num>
-  <w:num w:numId="4" w16cid:durableId="1230309606">
-    <w:abstractNumId w:val="3"/>
-  </w:num>
-  <w:num w:numId="5" w16cid:durableId="1579484155">
+  <w:num w:numId="9" w16cid:durableId="2124685654">
     <w:abstractNumId w:val="2"/>
-  </w:num>
-  <w:num w:numId="6" w16cid:durableId="767432941">
-    <w:abstractNumId w:val="9"/>
-  </w:num>
-  <w:num w:numId="7" w16cid:durableId="1428651893">
-    <w:abstractNumId w:val="10"/>
-  </w:num>
-  <w:num w:numId="8" w16cid:durableId="1074594021">
-    <w:abstractNumId w:val="7"/>
-  </w:num>
-  <w:num w:numId="9" w16cid:durableId="2124685654">
-    <w:abstractNumId w:val="1"/>
   </w:num>
   <w:num w:numId="10" w16cid:durableId="254287110">
     <w:abstractNumId w:val="0"/>
   </w:num>
   <w:num w:numId="11" w16cid:durableId="784231979">
+    <w:abstractNumId w:val="7"/>
+  </w:num>
+  <w:num w:numId="12" w16cid:durableId="763109226">
+    <w:abstractNumId w:val="13"/>
+  </w:num>
+  <w:num w:numId="13" w16cid:durableId="484516893">
+    <w:abstractNumId w:val="5"/>
+  </w:num>
+  <w:num w:numId="14" w16cid:durableId="89620319">
     <w:abstractNumId w:val="6"/>
   </w:num>
-  <w:num w:numId="12" w16cid:durableId="763109226">
-    <w:abstractNumId w:val="12"/>
-  </w:num>
-  <w:num w:numId="13" w16cid:durableId="484516893">
-    <w:abstractNumId w:val="4"/>
-  </w:num>
-  <w:num w:numId="14" w16cid:durableId="89620319">
-    <w:abstractNumId w:val="5"/>
+  <w:num w:numId="15" w16cid:durableId="1563171120">
+    <w:abstractNumId w:val="1"/>
   </w:num>
 </w:numbering>
 </file>
@@ -5180,7 +4036,6 @@
     <w:basedOn w:val="Normal"/>
     <w:next w:val="Normal"/>
     <w:uiPriority w:val="9"/>
-    <w:semiHidden/>
     <w:unhideWhenUsed/>
     <w:qFormat/>
     <w:pPr>
@@ -5548,6 +4403,30 @@
       <w:szCs w:val="20"/>
     </w:rPr>
   </w:style>
+  <w:style w:type="character" w:styleId="UnresolvedMention">
+    <w:name w:val="Unresolved Mention"/>
+    <w:basedOn w:val="DefaultParagraphFont"/>
+    <w:uiPriority w:val="99"/>
+    <w:semiHidden/>
+    <w:unhideWhenUsed/>
+    <w:rsid w:val="00C76E3B"/>
+    <w:rPr>
+      <w:color w:val="605E5C"/>
+      <w:shd w:val="clear" w:color="auto" w:fill="E1DFDD"/>
+    </w:rPr>
+  </w:style>
+  <w:style w:type="character" w:styleId="FollowedHyperlink">
+    <w:name w:val="FollowedHyperlink"/>
+    <w:basedOn w:val="DefaultParagraphFont"/>
+    <w:uiPriority w:val="99"/>
+    <w:semiHidden/>
+    <w:unhideWhenUsed/>
+    <w:rsid w:val="00C76E3B"/>
+    <w:rPr>
+      <w:color w:val="800080" w:themeColor="followedHyperlink"/>
+      <w:u w:val="single"/>
+    </w:rPr>
+  </w:style>
 </w:styles>
 </file>
 
@@ -5872,12 +4751,9 @@
 </file>
 
 <file path=customXml/item1.xml><?xml version="1.0" encoding="utf-8"?>
-<?mso-contentType ?>
-<FormTemplates xmlns="http://schemas.microsoft.com/sharepoint/v3/contenttype/forms">
-  <Display>DocumentLibraryForm</Display>
-  <Edit>DocumentLibraryForm</Edit>
-  <New>DocumentLibraryForm</New>
-</FormTemplates>
+<p:properties xmlns:p="http://schemas.microsoft.com/office/2006/metadata/properties" xmlns:xsi="http://www.w3.org/2001/XMLSchema-instance" xmlns:pc="http://schemas.microsoft.com/office/infopath/2007/PartnerControls">
+  <documentManagement/>
+</p:properties>
 </file>
 
 <file path=customXml/item2.xml><?xml version="1.0" encoding="utf-8"?>
@@ -6025,15 +4901,19 @@
 </file>
 
 <file path=customXml/item3.xml><?xml version="1.0" encoding="utf-8"?>
-<p:properties xmlns:p="http://schemas.microsoft.com/office/2006/metadata/properties" xmlns:xsi="http://www.w3.org/2001/XMLSchema-instance" xmlns:pc="http://schemas.microsoft.com/office/infopath/2007/PartnerControls">
-  <documentManagement/>
-</p:properties>
+<?mso-contentType ?>
+<FormTemplates xmlns="http://schemas.microsoft.com/sharepoint/v3/contenttype/forms">
+  <Display>DocumentLibraryForm</Display>
+  <Edit>DocumentLibraryForm</Edit>
+  <New>DocumentLibraryForm</New>
+</FormTemplates>
 </file>
 
 <file path=customXml/itemProps1.xml><?xml version="1.0" encoding="utf-8"?>
-<ds:datastoreItem xmlns:ds="http://schemas.openxmlformats.org/officeDocument/2006/customXml" ds:itemID="{9B169BF9-B10A-4C63-894A-FA343058658C}">
+<ds:datastoreItem xmlns:ds="http://schemas.openxmlformats.org/officeDocument/2006/customXml" ds:itemID="{F69EF12E-449A-453A-A326-03C218203F18}">
   <ds:schemaRefs>
-    <ds:schemaRef ds:uri="http://schemas.microsoft.com/sharepoint/v3/contenttype/forms"/>
+    <ds:schemaRef ds:uri="http://schemas.microsoft.com/office/2006/metadata/properties"/>
+    <ds:schemaRef ds:uri="http://schemas.microsoft.com/office/infopath/2007/PartnerControls"/>
   </ds:schemaRefs>
 </ds:datastoreItem>
 </file>
@@ -6057,10 +4937,9 @@
 </file>
 
 <file path=customXml/itemProps3.xml><?xml version="1.0" encoding="utf-8"?>
-<ds:datastoreItem xmlns:ds="http://schemas.openxmlformats.org/officeDocument/2006/customXml" ds:itemID="{F69EF12E-449A-453A-A326-03C218203F18}">
+<ds:datastoreItem xmlns:ds="http://schemas.openxmlformats.org/officeDocument/2006/customXml" ds:itemID="{9B169BF9-B10A-4C63-894A-FA343058658C}">
   <ds:schemaRefs>
-    <ds:schemaRef ds:uri="http://schemas.microsoft.com/office/2006/metadata/properties"/>
-    <ds:schemaRef ds:uri="http://schemas.microsoft.com/office/infopath/2007/PartnerControls"/>
+    <ds:schemaRef ds:uri="http://schemas.microsoft.com/sharepoint/v3/contenttype/forms"/>
   </ds:schemaRefs>
 </ds:datastoreItem>
 </file>

</xml_diff>